<commit_message>
cập nhật file báo cáo
</commit_message>
<xml_diff>
--- a/Phi/Report Template.docx
+++ b/Phi/Report Template.docx
@@ -1875,8 +1875,6 @@
         </w:rPr>
         <w:t>đã kể trên</w:t>
       </w:r>
-      <w:bookmarkStart w:id="0" w:name="_GoBack"/>
-      <w:bookmarkEnd w:id="0"/>
       <w:r>
         <w:rPr>
           <w:rFonts w:eastAsiaTheme="majorEastAsia" w:cs="Times New Roman"/>
@@ -4895,7 +4893,14 @@
                 <w:rFonts w:ascii="Calibri" w:eastAsia="Times New Roman" w:hAnsi="Calibri" w:cs="Calibri"/>
                 <w:color w:val="000000"/>
               </w:rPr>
-              <w:t>Khách hàng</w:t>
+              <w:t xml:space="preserve">Khách </w:t>
+            </w:r>
+            <w:r>
+              <w:rPr>
+                <w:rFonts w:ascii="Calibri" w:eastAsia="Times New Roman" w:hAnsi="Calibri" w:cs="Calibri"/>
+                <w:color w:val="000000"/>
+              </w:rPr>
+              <w:t>hàng</w:t>
             </w:r>
           </w:p>
         </w:tc>
@@ -4993,7 +4998,14 @@
                 <w:rFonts w:ascii="Calibri" w:eastAsia="Times New Roman" w:hAnsi="Calibri" w:cs="Calibri"/>
                 <w:color w:val="000000"/>
               </w:rPr>
-              <w:t>Người dùng</w:t>
+              <w:t xml:space="preserve">Người </w:t>
+            </w:r>
+            <w:r>
+              <w:rPr>
+                <w:rFonts w:ascii="Calibri" w:eastAsia="Times New Roman" w:hAnsi="Calibri" w:cs="Calibri"/>
+                <w:color w:val="000000"/>
+              </w:rPr>
+              <w:t>dùng</w:t>
             </w:r>
           </w:p>
         </w:tc>
@@ -5091,7 +5103,14 @@
                 <w:rFonts w:ascii="Calibri" w:eastAsia="Times New Roman" w:hAnsi="Calibri" w:cs="Calibri"/>
                 <w:color w:val="000000"/>
               </w:rPr>
-              <w:t>Bộ phận giao hàng</w:t>
+              <w:t xml:space="preserve">Bộ phận giao </w:t>
+            </w:r>
+            <w:r>
+              <w:rPr>
+                <w:rFonts w:ascii="Calibri" w:eastAsia="Times New Roman" w:hAnsi="Calibri" w:cs="Calibri"/>
+                <w:color w:val="000000"/>
+              </w:rPr>
+              <w:t>hàng</w:t>
             </w:r>
           </w:p>
         </w:tc>
@@ -5734,7 +5753,14 @@
                 <w:rFonts w:ascii="Calibri" w:eastAsia="Times New Roman" w:hAnsi="Calibri" w:cs="Calibri"/>
                 <w:color w:val="000000"/>
               </w:rPr>
-              <w:t>Nhận mã đơn hàng</w:t>
+              <w:t xml:space="preserve">Nhận mã đơn </w:t>
+            </w:r>
+            <w:r>
+              <w:rPr>
+                <w:rFonts w:ascii="Calibri" w:eastAsia="Times New Roman" w:hAnsi="Calibri" w:cs="Calibri"/>
+                <w:color w:val="000000"/>
+              </w:rPr>
+              <w:t>hang</w:t>
             </w:r>
           </w:p>
         </w:tc>
@@ -5863,7 +5889,14 @@
                 <w:rFonts w:ascii="Calibri" w:eastAsia="Times New Roman" w:hAnsi="Calibri" w:cs="Calibri"/>
                 <w:color w:val="000000"/>
               </w:rPr>
-              <w:t>Từ chối nhận đơn hàng</w:t>
+              <w:t xml:space="preserve">Từ chối nhận đơn </w:t>
+            </w:r>
+            <w:r>
+              <w:rPr>
+                <w:rFonts w:ascii="Calibri" w:eastAsia="Times New Roman" w:hAnsi="Calibri" w:cs="Calibri"/>
+                <w:color w:val="000000"/>
+              </w:rPr>
+              <w:t>hang</w:t>
             </w:r>
           </w:p>
         </w:tc>
@@ -6508,7 +6541,14 @@
                 <w:rFonts w:ascii="Calibri" w:eastAsia="Times New Roman" w:hAnsi="Calibri" w:cs="Calibri"/>
                 <w:color w:val="000000"/>
               </w:rPr>
-              <w:t>Nhận hàng</w:t>
+              <w:t xml:space="preserve">Nhận </w:t>
+            </w:r>
+            <w:r>
+              <w:rPr>
+                <w:rFonts w:ascii="Calibri" w:eastAsia="Times New Roman" w:hAnsi="Calibri" w:cs="Calibri"/>
+                <w:color w:val="000000"/>
+              </w:rPr>
+              <w:t>hang</w:t>
             </w:r>
           </w:p>
         </w:tc>
@@ -7419,7 +7459,14 @@
                 <w:rFonts w:ascii="Calibri" w:eastAsia="Times New Roman" w:hAnsi="Calibri" w:cs="Calibri"/>
                 <w:color w:val="000000"/>
               </w:rPr>
-              <w:t>Xác nhận hủy đơn hàng</w:t>
+              <w:t xml:space="preserve">Xác nhận hủy đơn </w:t>
+            </w:r>
+            <w:r>
+              <w:rPr>
+                <w:rFonts w:ascii="Calibri" w:eastAsia="Times New Roman" w:hAnsi="Calibri" w:cs="Calibri"/>
+                <w:color w:val="000000"/>
+              </w:rPr>
+              <w:t>hang</w:t>
             </w:r>
           </w:p>
         </w:tc>
@@ -8014,6 +8061,780 @@
     </w:p>
     <w:p>
       <w:pPr>
+        <w:pStyle w:val="Heading3"/>
+        <w:ind w:left="-5"/>
+      </w:pPr>
+      <w:r>
+        <w:t>6.</w:t>
+      </w:r>
+      <w:r>
+        <w:t>1.</w:t>
+      </w:r>
+      <w:r>
+        <w:t>1</w:t>
+      </w:r>
+      <w:r>
+        <w:rPr>
+          <w:rFonts w:ascii="Arial" w:eastAsia="Arial" w:hAnsi="Arial" w:cs="Arial"/>
+        </w:rPr>
+        <w:t xml:space="preserve"> </w:t>
+      </w:r>
+      <w:r>
+        <w:t xml:space="preserve">UC01: </w:t>
+      </w:r>
+      <w:r>
+        <w:t>Đăng nhập</w:t>
+      </w:r>
+      <w:r>
+        <w:t xml:space="preserve"> </w:t>
+      </w:r>
+    </w:p>
+    <w:p>
+      <w:pPr>
+        <w:spacing w:after="17"/>
+      </w:pPr>
+      <w:r>
+        <w:t xml:space="preserve"> </w:t>
+      </w:r>
+    </w:p>
+    <w:p>
+      <w:pPr>
+        <w:pStyle w:val="Heading4"/>
+        <w:ind w:left="-5"/>
+      </w:pPr>
+      <w:r>
+        <w:t xml:space="preserve">Use Case Description </w:t>
+      </w:r>
+    </w:p>
+    <w:tbl>
+      <w:tblPr>
+        <w:tblStyle w:val="TableGrid0"/>
+        <w:tblW w:w="9576" w:type="dxa"/>
+        <w:tblInd w:w="-107" w:type="dxa"/>
+        <w:tblCellMar>
+          <w:top w:w="53" w:type="dxa"/>
+          <w:left w:w="107" w:type="dxa"/>
+          <w:bottom w:w="0" w:type="dxa"/>
+          <w:right w:w="46" w:type="dxa"/>
+        </w:tblCellMar>
+        <w:tblLook w:val="04A0" w:firstRow="1" w:lastRow="0" w:firstColumn="1" w:lastColumn="0" w:noHBand="0" w:noVBand="1"/>
+      </w:tblPr>
+      <w:tblGrid>
+        <w:gridCol w:w="1829"/>
+        <w:gridCol w:w="3147"/>
+        <w:gridCol w:w="1212"/>
+        <w:gridCol w:w="3388"/>
+      </w:tblGrid>
+      <w:tr>
+        <w:trPr>
+          <w:trHeight w:val="287"/>
+        </w:trPr>
+        <w:tc>
+          <w:tcPr>
+            <w:tcW w:w="1829" w:type="dxa"/>
+            <w:tcBorders>
+              <w:top w:val="single" w:sz="4" w:space="0" w:color="000000"/>
+              <w:left w:val="single" w:sz="4" w:space="0" w:color="000000"/>
+              <w:bottom w:val="single" w:sz="4" w:space="0" w:color="000000"/>
+              <w:right w:val="single" w:sz="4" w:space="0" w:color="000000"/>
+            </w:tcBorders>
+            <w:shd w:val="clear" w:color="auto" w:fill="C6D9F1"/>
+          </w:tcPr>
+          <w:p>
+            <w:pPr>
+              <w:spacing w:line="259" w:lineRule="auto"/>
+            </w:pPr>
+            <w:r>
+              <w:rPr>
+                <w:rFonts w:ascii="Verdana" w:eastAsia="Verdana" w:hAnsi="Verdana" w:cs="Verdana"/>
+                <w:b/>
+              </w:rPr>
+              <w:t xml:space="preserve">Name </w:t>
+            </w:r>
+          </w:p>
+        </w:tc>
+        <w:tc>
+          <w:tcPr>
+            <w:tcW w:w="3147" w:type="dxa"/>
+            <w:tcBorders>
+              <w:top w:val="single" w:sz="4" w:space="0" w:color="000000"/>
+              <w:left w:val="single" w:sz="4" w:space="0" w:color="000000"/>
+              <w:bottom w:val="single" w:sz="4" w:space="0" w:color="000000"/>
+              <w:right w:val="single" w:sz="4" w:space="0" w:color="000000"/>
+            </w:tcBorders>
+          </w:tcPr>
+          <w:p>
+            <w:pPr>
+              <w:spacing w:line="259" w:lineRule="auto"/>
+              <w:ind w:left="2"/>
+            </w:pPr>
+            <w:r>
+              <w:t>Đăng nhập</w:t>
+            </w:r>
+            <w:r>
+              <w:t xml:space="preserve"> </w:t>
+            </w:r>
+          </w:p>
+        </w:tc>
+        <w:tc>
+          <w:tcPr>
+            <w:tcW w:w="1212" w:type="dxa"/>
+            <w:tcBorders>
+              <w:top w:val="single" w:sz="4" w:space="0" w:color="000000"/>
+              <w:left w:val="single" w:sz="4" w:space="0" w:color="000000"/>
+              <w:bottom w:val="single" w:sz="4" w:space="0" w:color="000000"/>
+              <w:right w:val="single" w:sz="4" w:space="0" w:color="000000"/>
+            </w:tcBorders>
+            <w:shd w:val="clear" w:color="auto" w:fill="C6D9F1"/>
+          </w:tcPr>
+          <w:p>
+            <w:pPr>
+              <w:spacing w:line="259" w:lineRule="auto"/>
+            </w:pPr>
+            <w:r>
+              <w:rPr>
+                <w:rFonts w:ascii="Verdana" w:eastAsia="Verdana" w:hAnsi="Verdana" w:cs="Verdana"/>
+                <w:b/>
+              </w:rPr>
+              <w:t xml:space="preserve">Code </w:t>
+            </w:r>
+          </w:p>
+        </w:tc>
+        <w:tc>
+          <w:tcPr>
+            <w:tcW w:w="3388" w:type="dxa"/>
+            <w:tcBorders>
+              <w:top w:val="single" w:sz="4" w:space="0" w:color="000000"/>
+              <w:left w:val="single" w:sz="4" w:space="0" w:color="000000"/>
+              <w:bottom w:val="single" w:sz="4" w:space="0" w:color="000000"/>
+              <w:right w:val="single" w:sz="4" w:space="0" w:color="000000"/>
+            </w:tcBorders>
+          </w:tcPr>
+          <w:p>
+            <w:pPr>
+              <w:spacing w:line="259" w:lineRule="auto"/>
+              <w:ind w:left="2"/>
+            </w:pPr>
+            <w:r>
+              <w:t>ND01</w:t>
+            </w:r>
+          </w:p>
+        </w:tc>
+      </w:tr>
+      <w:tr>
+        <w:trPr>
+          <w:trHeight w:val="290"/>
+        </w:trPr>
+        <w:tc>
+          <w:tcPr>
+            <w:tcW w:w="1829" w:type="dxa"/>
+            <w:tcBorders>
+              <w:top w:val="single" w:sz="4" w:space="0" w:color="000000"/>
+              <w:left w:val="single" w:sz="4" w:space="0" w:color="000000"/>
+              <w:bottom w:val="single" w:sz="4" w:space="0" w:color="000000"/>
+              <w:right w:val="single" w:sz="4" w:space="0" w:color="000000"/>
+            </w:tcBorders>
+            <w:shd w:val="clear" w:color="auto" w:fill="C6D9F1"/>
+          </w:tcPr>
+          <w:p>
+            <w:pPr>
+              <w:spacing w:line="259" w:lineRule="auto"/>
+            </w:pPr>
+            <w:r>
+              <w:rPr>
+                <w:rFonts w:ascii="Verdana" w:eastAsia="Verdana" w:hAnsi="Verdana" w:cs="Verdana"/>
+                <w:b/>
+              </w:rPr>
+              <w:t xml:space="preserve">Description </w:t>
+            </w:r>
+          </w:p>
+        </w:tc>
+        <w:tc>
+          <w:tcPr>
+            <w:tcW w:w="7747" w:type="dxa"/>
+            <w:gridSpan w:val="3"/>
+            <w:tcBorders>
+              <w:top w:val="single" w:sz="4" w:space="0" w:color="000000"/>
+              <w:left w:val="single" w:sz="4" w:space="0" w:color="000000"/>
+              <w:bottom w:val="single" w:sz="4" w:space="0" w:color="000000"/>
+              <w:right w:val="single" w:sz="4" w:space="0" w:color="000000"/>
+            </w:tcBorders>
+          </w:tcPr>
+          <w:p>
+            <w:pPr>
+              <w:spacing w:line="259" w:lineRule="auto"/>
+              <w:ind w:left="2"/>
+            </w:pPr>
+            <w:r>
+              <w:t xml:space="preserve">Cho phép actor đăng nhập vào hệ thống </w:t>
+            </w:r>
+          </w:p>
+        </w:tc>
+      </w:tr>
+      <w:tr>
+        <w:trPr>
+          <w:trHeight w:val="569"/>
+        </w:trPr>
+        <w:tc>
+          <w:tcPr>
+            <w:tcW w:w="1829" w:type="dxa"/>
+            <w:tcBorders>
+              <w:top w:val="single" w:sz="4" w:space="0" w:color="000000"/>
+              <w:left w:val="single" w:sz="4" w:space="0" w:color="000000"/>
+              <w:bottom w:val="single" w:sz="4" w:space="0" w:color="000000"/>
+              <w:right w:val="single" w:sz="4" w:space="0" w:color="000000"/>
+            </w:tcBorders>
+            <w:shd w:val="clear" w:color="auto" w:fill="C6D9F1"/>
+          </w:tcPr>
+          <w:p>
+            <w:pPr>
+              <w:spacing w:line="259" w:lineRule="auto"/>
+            </w:pPr>
+            <w:r>
+              <w:rPr>
+                <w:rFonts w:ascii="Verdana" w:eastAsia="Verdana" w:hAnsi="Verdana" w:cs="Verdana"/>
+                <w:b/>
+              </w:rPr>
+              <w:t xml:space="preserve">Actor </w:t>
+            </w:r>
+          </w:p>
+        </w:tc>
+        <w:tc>
+          <w:tcPr>
+            <w:tcW w:w="3147" w:type="dxa"/>
+            <w:tcBorders>
+              <w:top w:val="single" w:sz="4" w:space="0" w:color="000000"/>
+              <w:left w:val="single" w:sz="4" w:space="0" w:color="000000"/>
+              <w:bottom w:val="single" w:sz="4" w:space="0" w:color="000000"/>
+              <w:right w:val="single" w:sz="4" w:space="0" w:color="000000"/>
+            </w:tcBorders>
+          </w:tcPr>
+          <w:p>
+            <w:pPr>
+              <w:spacing w:after="17" w:line="259" w:lineRule="auto"/>
+              <w:ind w:left="2"/>
+            </w:pPr>
+            <w:r>
+              <w:t xml:space="preserve">Admin/Devision </w:t>
+            </w:r>
+          </w:p>
+          <w:p>
+            <w:pPr>
+              <w:spacing w:line="259" w:lineRule="auto"/>
+              <w:ind w:left="2"/>
+            </w:pPr>
+            <w:r>
+              <w:t xml:space="preserve">Leader/Staff/BOD </w:t>
+            </w:r>
+          </w:p>
+        </w:tc>
+        <w:tc>
+          <w:tcPr>
+            <w:tcW w:w="1212" w:type="dxa"/>
+            <w:tcBorders>
+              <w:top w:val="single" w:sz="4" w:space="0" w:color="000000"/>
+              <w:left w:val="single" w:sz="4" w:space="0" w:color="000000"/>
+              <w:bottom w:val="single" w:sz="4" w:space="0" w:color="000000"/>
+              <w:right w:val="single" w:sz="4" w:space="0" w:color="000000"/>
+            </w:tcBorders>
+            <w:shd w:val="clear" w:color="auto" w:fill="C6D9F1"/>
+          </w:tcPr>
+          <w:p>
+            <w:pPr>
+              <w:spacing w:line="259" w:lineRule="auto"/>
+            </w:pPr>
+            <w:r>
+              <w:rPr>
+                <w:rFonts w:ascii="Verdana" w:eastAsia="Verdana" w:hAnsi="Verdana" w:cs="Verdana"/>
+                <w:b/>
+              </w:rPr>
+              <w:t xml:space="preserve">Trigger </w:t>
+            </w:r>
+          </w:p>
+        </w:tc>
+        <w:tc>
+          <w:tcPr>
+            <w:tcW w:w="3388" w:type="dxa"/>
+            <w:tcBorders>
+              <w:top w:val="single" w:sz="4" w:space="0" w:color="000000"/>
+              <w:left w:val="single" w:sz="4" w:space="0" w:color="000000"/>
+              <w:bottom w:val="single" w:sz="4" w:space="0" w:color="000000"/>
+              <w:right w:val="single" w:sz="4" w:space="0" w:color="000000"/>
+            </w:tcBorders>
+          </w:tcPr>
+          <w:p>
+            <w:pPr>
+              <w:spacing w:line="259" w:lineRule="auto"/>
+              <w:ind w:left="2"/>
+            </w:pPr>
+            <w:r>
+              <w:t xml:space="preserve">Actor bấm nút login </w:t>
+            </w:r>
+          </w:p>
+        </w:tc>
+      </w:tr>
+      <w:tr>
+        <w:trPr>
+          <w:trHeight w:val="290"/>
+        </w:trPr>
+        <w:tc>
+          <w:tcPr>
+            <w:tcW w:w="1829" w:type="dxa"/>
+            <w:tcBorders>
+              <w:top w:val="single" w:sz="4" w:space="0" w:color="000000"/>
+              <w:left w:val="single" w:sz="4" w:space="0" w:color="000000"/>
+              <w:bottom w:val="single" w:sz="4" w:space="0" w:color="000000"/>
+              <w:right w:val="single" w:sz="4" w:space="0" w:color="000000"/>
+            </w:tcBorders>
+            <w:shd w:val="clear" w:color="auto" w:fill="C6D9F1"/>
+          </w:tcPr>
+          <w:p>
+            <w:pPr>
+              <w:spacing w:line="259" w:lineRule="auto"/>
+            </w:pPr>
+            <w:r>
+              <w:rPr>
+                <w:rFonts w:ascii="Verdana" w:eastAsia="Verdana" w:hAnsi="Verdana" w:cs="Verdana"/>
+                <w:b/>
+              </w:rPr>
+              <w:t xml:space="preserve">Pre-condition </w:t>
+            </w:r>
+          </w:p>
+        </w:tc>
+        <w:tc>
+          <w:tcPr>
+            <w:tcW w:w="7747" w:type="dxa"/>
+            <w:gridSpan w:val="3"/>
+            <w:tcBorders>
+              <w:top w:val="single" w:sz="4" w:space="0" w:color="000000"/>
+              <w:left w:val="single" w:sz="4" w:space="0" w:color="000000"/>
+              <w:bottom w:val="single" w:sz="4" w:space="0" w:color="000000"/>
+              <w:right w:val="single" w:sz="4" w:space="0" w:color="000000"/>
+            </w:tcBorders>
+          </w:tcPr>
+          <w:p>
+            <w:pPr>
+              <w:spacing w:line="259" w:lineRule="auto"/>
+              <w:ind w:left="2"/>
+            </w:pPr>
+            <w:r>
+              <w:t xml:space="preserve"> </w:t>
+            </w:r>
+          </w:p>
+        </w:tc>
+      </w:tr>
+      <w:tr>
+        <w:trPr>
+          <w:trHeight w:val="287"/>
+        </w:trPr>
+        <w:tc>
+          <w:tcPr>
+            <w:tcW w:w="1829" w:type="dxa"/>
+            <w:tcBorders>
+              <w:top w:val="single" w:sz="4" w:space="0" w:color="000000"/>
+              <w:left w:val="single" w:sz="4" w:space="0" w:color="000000"/>
+              <w:bottom w:val="single" w:sz="4" w:space="0" w:color="000000"/>
+              <w:right w:val="single" w:sz="4" w:space="0" w:color="000000"/>
+            </w:tcBorders>
+            <w:shd w:val="clear" w:color="auto" w:fill="C6D9F1"/>
+          </w:tcPr>
+          <w:p>
+            <w:pPr>
+              <w:spacing w:line="259" w:lineRule="auto"/>
+            </w:pPr>
+            <w:r>
+              <w:rPr>
+                <w:rFonts w:ascii="Verdana" w:eastAsia="Verdana" w:hAnsi="Verdana" w:cs="Verdana"/>
+                <w:b/>
+              </w:rPr>
+              <w:t xml:space="preserve">Post condition </w:t>
+            </w:r>
+          </w:p>
+        </w:tc>
+        <w:tc>
+          <w:tcPr>
+            <w:tcW w:w="7747" w:type="dxa"/>
+            <w:gridSpan w:val="3"/>
+            <w:tcBorders>
+              <w:top w:val="single" w:sz="4" w:space="0" w:color="000000"/>
+              <w:left w:val="single" w:sz="4" w:space="0" w:color="000000"/>
+              <w:bottom w:val="single" w:sz="4" w:space="0" w:color="000000"/>
+              <w:right w:val="single" w:sz="4" w:space="0" w:color="000000"/>
+            </w:tcBorders>
+          </w:tcPr>
+          <w:p>
+            <w:pPr>
+              <w:spacing w:line="259" w:lineRule="auto"/>
+              <w:ind w:left="2"/>
+            </w:pPr>
+            <w:r>
+              <w:t>Chuyển tới trang default với role tương ứn</w:t>
+            </w:r>
+            <w:bookmarkStart w:id="0" w:name="_GoBack"/>
+            <w:bookmarkEnd w:id="0"/>
+            <w:r>
+              <w:t xml:space="preserve">g </w:t>
+            </w:r>
+          </w:p>
+        </w:tc>
+      </w:tr>
+    </w:tbl>
+    <w:p>
+      <w:pPr>
+        <w:pStyle w:val="Heading4"/>
+        <w:ind w:left="-5"/>
+      </w:pPr>
+    </w:p>
+    <w:p>
+      <w:pPr>
+        <w:pStyle w:val="Heading4"/>
+        <w:ind w:left="-5" w:firstLine="0"/>
+      </w:pPr>
+      <w:r>
+        <w:t xml:space="preserve">Activities </w:t>
+      </w:r>
+    </w:p>
+    <w:tbl>
+      <w:tblPr>
+        <w:tblStyle w:val="TableGrid0"/>
+        <w:tblW w:w="9557" w:type="dxa"/>
+        <w:tblInd w:w="-107" w:type="dxa"/>
+        <w:tblCellMar>
+          <w:top w:w="53" w:type="dxa"/>
+          <w:left w:w="107" w:type="dxa"/>
+          <w:bottom w:w="0" w:type="dxa"/>
+          <w:right w:w="35" w:type="dxa"/>
+        </w:tblCellMar>
+        <w:tblLook w:val="04A0" w:firstRow="1" w:lastRow="0" w:firstColumn="1" w:lastColumn="0" w:noHBand="0" w:noVBand="1"/>
+      </w:tblPr>
+      <w:tblGrid>
+        <w:gridCol w:w="673"/>
+        <w:gridCol w:w="3685"/>
+        <w:gridCol w:w="713"/>
+        <w:gridCol w:w="4486"/>
+      </w:tblGrid>
+      <w:tr>
+        <w:trPr>
+          <w:trHeight w:val="288"/>
+        </w:trPr>
+        <w:tc>
+          <w:tcPr>
+            <w:tcW w:w="4358" w:type="dxa"/>
+            <w:gridSpan w:val="2"/>
+            <w:tcBorders>
+              <w:top w:val="single" w:sz="4" w:space="0" w:color="000000"/>
+              <w:left w:val="single" w:sz="4" w:space="0" w:color="000000"/>
+              <w:bottom w:val="single" w:sz="4" w:space="0" w:color="000000"/>
+              <w:right w:val="single" w:sz="4" w:space="0" w:color="000000"/>
+            </w:tcBorders>
+            <w:shd w:val="clear" w:color="auto" w:fill="C6D9F1"/>
+          </w:tcPr>
+          <w:p>
+            <w:pPr>
+              <w:spacing w:line="259" w:lineRule="auto"/>
+              <w:ind w:right="75"/>
+              <w:jc w:val="center"/>
+            </w:pPr>
+            <w:r>
+              <w:rPr>
+                <w:rFonts w:ascii="Verdana" w:eastAsia="Verdana" w:hAnsi="Verdana" w:cs="Verdana"/>
+                <w:b/>
+              </w:rPr>
+              <w:t xml:space="preserve">Actor </w:t>
+            </w:r>
+          </w:p>
+        </w:tc>
+        <w:tc>
+          <w:tcPr>
+            <w:tcW w:w="713" w:type="dxa"/>
+            <w:tcBorders>
+              <w:top w:val="single" w:sz="4" w:space="0" w:color="000000"/>
+              <w:left w:val="single" w:sz="4" w:space="0" w:color="000000"/>
+              <w:bottom w:val="single" w:sz="4" w:space="0" w:color="000000"/>
+              <w:right w:val="nil"/>
+            </w:tcBorders>
+            <w:shd w:val="clear" w:color="auto" w:fill="C6D9F1"/>
+          </w:tcPr>
+          <w:p>
+            <w:pPr>
+              <w:spacing w:after="160" w:line="259" w:lineRule="auto"/>
+            </w:pPr>
+          </w:p>
+        </w:tc>
+        <w:tc>
+          <w:tcPr>
+            <w:tcW w:w="4486" w:type="dxa"/>
+            <w:tcBorders>
+              <w:top w:val="single" w:sz="4" w:space="0" w:color="000000"/>
+              <w:left w:val="nil"/>
+              <w:bottom w:val="single" w:sz="4" w:space="0" w:color="000000"/>
+              <w:right w:val="single" w:sz="4" w:space="0" w:color="000000"/>
+            </w:tcBorders>
+            <w:shd w:val="clear" w:color="auto" w:fill="C6D9F1"/>
+          </w:tcPr>
+          <w:p>
+            <w:pPr>
+              <w:spacing w:line="259" w:lineRule="auto"/>
+              <w:ind w:left="1367"/>
+            </w:pPr>
+            <w:r>
+              <w:rPr>
+                <w:rFonts w:ascii="Verdana" w:eastAsia="Verdana" w:hAnsi="Verdana" w:cs="Verdana"/>
+                <w:b/>
+              </w:rPr>
+              <w:t xml:space="preserve">System </w:t>
+            </w:r>
+          </w:p>
+        </w:tc>
+      </w:tr>
+      <w:tr>
+        <w:trPr>
+          <w:trHeight w:val="289"/>
+        </w:trPr>
+        <w:tc>
+          <w:tcPr>
+            <w:tcW w:w="5071" w:type="dxa"/>
+            <w:gridSpan w:val="3"/>
+            <w:tcBorders>
+              <w:top w:val="single" w:sz="4" w:space="0" w:color="000000"/>
+              <w:left w:val="single" w:sz="4" w:space="0" w:color="000000"/>
+              <w:bottom w:val="single" w:sz="4" w:space="0" w:color="000000"/>
+              <w:right w:val="nil"/>
+            </w:tcBorders>
+            <w:shd w:val="clear" w:color="auto" w:fill="C6D9F1"/>
+          </w:tcPr>
+          <w:p>
+            <w:pPr>
+              <w:spacing w:line="259" w:lineRule="auto"/>
+            </w:pPr>
+            <w:r>
+              <w:rPr>
+                <w:rFonts w:ascii="Verdana" w:eastAsia="Verdana" w:hAnsi="Verdana" w:cs="Verdana"/>
+                <w:b/>
+              </w:rPr>
+              <w:t xml:space="preserve">Main Flow: Login thành công </w:t>
+            </w:r>
+          </w:p>
+        </w:tc>
+        <w:tc>
+          <w:tcPr>
+            <w:tcW w:w="4486" w:type="dxa"/>
+            <w:tcBorders>
+              <w:top w:val="single" w:sz="4" w:space="0" w:color="000000"/>
+              <w:left w:val="nil"/>
+              <w:bottom w:val="single" w:sz="4" w:space="0" w:color="000000"/>
+              <w:right w:val="single" w:sz="4" w:space="0" w:color="000000"/>
+            </w:tcBorders>
+            <w:shd w:val="clear" w:color="auto" w:fill="C6D9F1"/>
+          </w:tcPr>
+          <w:p>
+            <w:pPr>
+              <w:spacing w:after="160" w:line="259" w:lineRule="auto"/>
+            </w:pPr>
+          </w:p>
+        </w:tc>
+      </w:tr>
+      <w:tr>
+        <w:trPr>
+          <w:trHeight w:val="851"/>
+        </w:trPr>
+        <w:tc>
+          <w:tcPr>
+            <w:tcW w:w="673" w:type="dxa"/>
+            <w:tcBorders>
+              <w:top w:val="single" w:sz="4" w:space="0" w:color="000000"/>
+              <w:left w:val="single" w:sz="4" w:space="0" w:color="000000"/>
+              <w:bottom w:val="single" w:sz="4" w:space="0" w:color="000000"/>
+              <w:right w:val="single" w:sz="4" w:space="0" w:color="000000"/>
+            </w:tcBorders>
+          </w:tcPr>
+          <w:p>
+            <w:pPr>
+              <w:spacing w:line="259" w:lineRule="auto"/>
+            </w:pPr>
+            <w:r>
+              <w:t xml:space="preserve">1 </w:t>
+            </w:r>
+          </w:p>
+        </w:tc>
+        <w:tc>
+          <w:tcPr>
+            <w:tcW w:w="3685" w:type="dxa"/>
+            <w:tcBorders>
+              <w:top w:val="single" w:sz="4" w:space="0" w:color="000000"/>
+              <w:left w:val="single" w:sz="4" w:space="0" w:color="000000"/>
+              <w:bottom w:val="single" w:sz="4" w:space="0" w:color="000000"/>
+              <w:right w:val="single" w:sz="4" w:space="0" w:color="000000"/>
+            </w:tcBorders>
+          </w:tcPr>
+          <w:p>
+            <w:pPr>
+              <w:spacing w:line="259" w:lineRule="auto"/>
+              <w:ind w:left="1" w:right="73"/>
+            </w:pPr>
+            <w:r>
+              <w:t>Actor nhập tên đăng nhập/mật khẩu và click vào button Login trên trang đăng nhập (</w:t>
+            </w:r>
+            <w:r>
+              <w:rPr>
+                <w:color w:val="0000FF"/>
+                <w:u w:val="single" w:color="0000FF"/>
+              </w:rPr>
+              <w:t>SC01</w:t>
+            </w:r>
+            <w:r>
+              <w:t xml:space="preserve">). </w:t>
+            </w:r>
+          </w:p>
+        </w:tc>
+        <w:tc>
+          <w:tcPr>
+            <w:tcW w:w="713" w:type="dxa"/>
+            <w:tcBorders>
+              <w:top w:val="single" w:sz="4" w:space="0" w:color="000000"/>
+              <w:left w:val="single" w:sz="4" w:space="0" w:color="000000"/>
+              <w:bottom w:val="single" w:sz="4" w:space="0" w:color="000000"/>
+              <w:right w:val="single" w:sz="4" w:space="0" w:color="000000"/>
+            </w:tcBorders>
+          </w:tcPr>
+          <w:p>
+            <w:pPr>
+              <w:spacing w:line="259" w:lineRule="auto"/>
+              <w:ind w:left="1"/>
+            </w:pPr>
+            <w:r>
+              <w:t xml:space="preserve"> </w:t>
+            </w:r>
+          </w:p>
+        </w:tc>
+        <w:tc>
+          <w:tcPr>
+            <w:tcW w:w="4486" w:type="dxa"/>
+            <w:tcBorders>
+              <w:top w:val="single" w:sz="4" w:space="0" w:color="000000"/>
+              <w:left w:val="single" w:sz="4" w:space="0" w:color="000000"/>
+              <w:bottom w:val="single" w:sz="4" w:space="0" w:color="000000"/>
+              <w:right w:val="single" w:sz="4" w:space="0" w:color="000000"/>
+            </w:tcBorders>
+          </w:tcPr>
+          <w:p>
+            <w:pPr>
+              <w:spacing w:line="259" w:lineRule="auto"/>
+              <w:ind w:left="1"/>
+            </w:pPr>
+            <w:r>
+              <w:t xml:space="preserve"> </w:t>
+            </w:r>
+          </w:p>
+        </w:tc>
+      </w:tr>
+      <w:tr>
+        <w:trPr>
+          <w:trHeight w:val="847"/>
+        </w:trPr>
+        <w:tc>
+          <w:tcPr>
+            <w:tcW w:w="673" w:type="dxa"/>
+            <w:tcBorders>
+              <w:top w:val="single" w:sz="4" w:space="0" w:color="000000"/>
+              <w:left w:val="single" w:sz="4" w:space="0" w:color="000000"/>
+              <w:bottom w:val="single" w:sz="4" w:space="0" w:color="000000"/>
+              <w:right w:val="single" w:sz="4" w:space="0" w:color="000000"/>
+            </w:tcBorders>
+          </w:tcPr>
+          <w:p>
+            <w:pPr>
+              <w:spacing w:line="259" w:lineRule="auto"/>
+            </w:pPr>
+            <w:r>
+              <w:t xml:space="preserve"> </w:t>
+            </w:r>
+          </w:p>
+        </w:tc>
+        <w:tc>
+          <w:tcPr>
+            <w:tcW w:w="3685" w:type="dxa"/>
+            <w:tcBorders>
+              <w:top w:val="single" w:sz="4" w:space="0" w:color="000000"/>
+              <w:left w:val="single" w:sz="4" w:space="0" w:color="000000"/>
+              <w:bottom w:val="single" w:sz="4" w:space="0" w:color="000000"/>
+              <w:right w:val="single" w:sz="4" w:space="0" w:color="000000"/>
+            </w:tcBorders>
+          </w:tcPr>
+          <w:p>
+            <w:pPr>
+              <w:spacing w:line="259" w:lineRule="auto"/>
+              <w:ind w:left="1"/>
+            </w:pPr>
+            <w:r>
+              <w:t xml:space="preserve"> </w:t>
+            </w:r>
+          </w:p>
+        </w:tc>
+        <w:tc>
+          <w:tcPr>
+            <w:tcW w:w="713" w:type="dxa"/>
+            <w:tcBorders>
+              <w:top w:val="single" w:sz="4" w:space="0" w:color="000000"/>
+              <w:left w:val="single" w:sz="4" w:space="0" w:color="000000"/>
+              <w:bottom w:val="single" w:sz="4" w:space="0" w:color="000000"/>
+              <w:right w:val="single" w:sz="4" w:space="0" w:color="000000"/>
+            </w:tcBorders>
+          </w:tcPr>
+          <w:p>
+            <w:pPr>
+              <w:spacing w:line="259" w:lineRule="auto"/>
+              <w:ind w:left="1"/>
+            </w:pPr>
+            <w:r>
+              <w:t xml:space="preserve">2 </w:t>
+            </w:r>
+          </w:p>
+        </w:tc>
+        <w:tc>
+          <w:tcPr>
+            <w:tcW w:w="4486" w:type="dxa"/>
+            <w:tcBorders>
+              <w:top w:val="single" w:sz="4" w:space="0" w:color="000000"/>
+              <w:left w:val="single" w:sz="4" w:space="0" w:color="000000"/>
+              <w:bottom w:val="single" w:sz="4" w:space="0" w:color="000000"/>
+              <w:right w:val="single" w:sz="4" w:space="0" w:color="000000"/>
+            </w:tcBorders>
+          </w:tcPr>
+          <w:p>
+            <w:pPr>
+              <w:spacing w:line="259" w:lineRule="auto"/>
+              <w:ind w:left="1" w:right="68"/>
+            </w:pPr>
+            <w:r>
+              <w:t>Kiểm tra tên đăng nhập/mật khẩu là chính xác sau đó chuyển tới trang default role tương ứng (</w:t>
+            </w:r>
+            <w:r>
+              <w:rPr>
+                <w:color w:val="0000FF"/>
+                <w:u w:val="single" w:color="0000FF"/>
+              </w:rPr>
+              <w:t>SC03</w:t>
+            </w:r>
+            <w:r>
+              <w:t xml:space="preserve">, </w:t>
+            </w:r>
+            <w:r>
+              <w:rPr>
+                <w:color w:val="0000FF"/>
+                <w:u w:val="single" w:color="0000FF"/>
+              </w:rPr>
+              <w:t>SC02</w:t>
+            </w:r>
+            <w:r>
+              <w:t xml:space="preserve">...) </w:t>
+            </w:r>
+          </w:p>
+        </w:tc>
+      </w:tr>
+    </w:tbl>
+    <w:p>
+      <w:pPr>
         <w:rPr>
           <w:rFonts w:eastAsiaTheme="majorEastAsia" w:cs="Times New Roman"/>
           <w:b/>
@@ -8072,6 +8893,7 @@
           <w:szCs w:val="28"/>
           <w:lang w:val="en-GB"/>
         </w:rPr>
+        <w:lastRenderedPageBreak/>
         <w:drawing>
           <wp:inline distT="0" distB="0" distL="0" distR="0" wp14:anchorId="22028F9D" wp14:editId="32FA5E1C">
             <wp:extent cx="6137910" cy="2947670"/>
@@ -8783,84 +9605,6 @@
     </w:p>
     <w:p>
       <w:pPr>
-        <w:ind w:left="1281"/>
-        <w:rPr>
-          <w:rFonts w:eastAsiaTheme="majorEastAsia" w:cs="Times New Roman"/>
-          <w:b/>
-          <w:color w:val="000000" w:themeColor="text1"/>
-          <w:sz w:val="28"/>
-          <w:szCs w:val="28"/>
-          <w:lang w:val="en-GB"/>
-        </w:rPr>
-      </w:pPr>
-    </w:p>
-    <w:p>
-      <w:pPr>
-        <w:ind w:left="1281"/>
-        <w:rPr>
-          <w:rFonts w:eastAsiaTheme="majorEastAsia" w:cs="Times New Roman"/>
-          <w:b/>
-          <w:color w:val="000000" w:themeColor="text1"/>
-          <w:sz w:val="28"/>
-          <w:szCs w:val="28"/>
-          <w:lang w:val="en-GB"/>
-        </w:rPr>
-      </w:pPr>
-    </w:p>
-    <w:p>
-      <w:pPr>
-        <w:ind w:left="1281"/>
-        <w:rPr>
-          <w:rFonts w:eastAsiaTheme="majorEastAsia" w:cs="Times New Roman"/>
-          <w:b/>
-          <w:color w:val="000000" w:themeColor="text1"/>
-          <w:sz w:val="28"/>
-          <w:szCs w:val="28"/>
-          <w:lang w:val="en-GB"/>
-        </w:rPr>
-      </w:pPr>
-    </w:p>
-    <w:p>
-      <w:pPr>
-        <w:ind w:left="1281"/>
-        <w:rPr>
-          <w:rFonts w:eastAsiaTheme="majorEastAsia" w:cs="Times New Roman"/>
-          <w:b/>
-          <w:color w:val="000000" w:themeColor="text1"/>
-          <w:sz w:val="28"/>
-          <w:szCs w:val="28"/>
-          <w:lang w:val="en-GB"/>
-        </w:rPr>
-      </w:pPr>
-    </w:p>
-    <w:p>
-      <w:pPr>
-        <w:ind w:left="1281"/>
-        <w:rPr>
-          <w:rFonts w:eastAsiaTheme="majorEastAsia" w:cs="Times New Roman"/>
-          <w:b/>
-          <w:color w:val="000000" w:themeColor="text1"/>
-          <w:sz w:val="28"/>
-          <w:szCs w:val="28"/>
-          <w:lang w:val="en-GB"/>
-        </w:rPr>
-      </w:pPr>
-    </w:p>
-    <w:p>
-      <w:pPr>
-        <w:ind w:left="1281"/>
-        <w:rPr>
-          <w:rFonts w:eastAsiaTheme="majorEastAsia" w:cs="Times New Roman"/>
-          <w:b/>
-          <w:color w:val="000000" w:themeColor="text1"/>
-          <w:sz w:val="28"/>
-          <w:szCs w:val="28"/>
-          <w:lang w:val="en-GB"/>
-        </w:rPr>
-      </w:pPr>
-    </w:p>
-    <w:p>
-      <w:pPr>
         <w:rPr>
           <w:rFonts w:eastAsiaTheme="majorEastAsia" w:cs="Times New Roman"/>
           <w:b/>
@@ -8896,6 +9640,7 @@
           <w:szCs w:val="28"/>
           <w:lang w:val="en-GB"/>
         </w:rPr>
+        <w:lastRenderedPageBreak/>
         <w:t xml:space="preserve"> Sơ đồ ERD</w:t>
       </w:r>
     </w:p>
@@ -9354,7 +10099,7 @@
           <w:rPr>
             <w:noProof/>
           </w:rPr>
-          <w:t>10</w:t>
+          <w:t>14</w:t>
         </w:r>
         <w:r>
           <w:rPr>
@@ -9489,7 +10234,7 @@
                 <w:bCs/>
                 <w:noProof/>
               </w:rPr>
-              <w:t>18</w:t>
+              <w:t>19</w:t>
             </w:r>
             <w:r>
               <w:rPr>
@@ -10641,6 +11386,49 @@
     <w:name w:val="Normal"/>
     <w:qFormat/>
   </w:style>
+  <w:style w:type="paragraph" w:styleId="Heading3">
+    <w:name w:val="heading 3"/>
+    <w:next w:val="Normal"/>
+    <w:link w:val="Heading3Char"/>
+    <w:uiPriority w:val="9"/>
+    <w:unhideWhenUsed/>
+    <w:qFormat/>
+    <w:rsid w:val="00DA6B0B"/>
+    <w:pPr>
+      <w:keepNext/>
+      <w:keepLines/>
+      <w:spacing w:after="0" w:line="265" w:lineRule="auto"/>
+      <w:ind w:left="10" w:hanging="10"/>
+      <w:outlineLvl w:val="2"/>
+    </w:pPr>
+    <w:rPr>
+      <w:rFonts w:ascii="Verdana" w:eastAsia="Verdana" w:hAnsi="Verdana" w:cs="Verdana"/>
+      <w:color w:val="BC001C"/>
+      <w:sz w:val="28"/>
+    </w:rPr>
+  </w:style>
+  <w:style w:type="paragraph" w:styleId="Heading4">
+    <w:name w:val="heading 4"/>
+    <w:next w:val="Normal"/>
+    <w:link w:val="Heading4Char"/>
+    <w:uiPriority w:val="9"/>
+    <w:unhideWhenUsed/>
+    <w:qFormat/>
+    <w:rsid w:val="00DA6B0B"/>
+    <w:pPr>
+      <w:keepNext/>
+      <w:keepLines/>
+      <w:spacing w:after="5" w:line="267" w:lineRule="auto"/>
+      <w:ind w:left="368" w:hanging="10"/>
+      <w:outlineLvl w:val="3"/>
+    </w:pPr>
+    <w:rPr>
+      <w:rFonts w:ascii="Verdana" w:eastAsia="Verdana" w:hAnsi="Verdana" w:cs="Verdana"/>
+      <w:b/>
+      <w:color w:val="000000"/>
+      <w:sz w:val="20"/>
+    </w:rPr>
+  </w:style>
   <w:style w:type="character" w:default="1" w:styleId="DefaultParagraphFont">
     <w:name w:val="Default Paragraph Font"/>
     <w:uiPriority w:val="1"/>
@@ -10762,6 +11550,48 @@
         <w:insideH w:val="single" w:sz="4" w:space="0" w:color="auto"/>
         <w:insideV w:val="single" w:sz="4" w:space="0" w:color="auto"/>
       </w:tblBorders>
+    </w:tblPr>
+  </w:style>
+  <w:style w:type="character" w:customStyle="1" w:styleId="Heading3Char">
+    <w:name w:val="Heading 3 Char"/>
+    <w:basedOn w:val="DefaultParagraphFont"/>
+    <w:link w:val="Heading3"/>
+    <w:uiPriority w:val="9"/>
+    <w:rsid w:val="00DA6B0B"/>
+    <w:rPr>
+      <w:rFonts w:ascii="Verdana" w:eastAsia="Verdana" w:hAnsi="Verdana" w:cs="Verdana"/>
+      <w:color w:val="BC001C"/>
+      <w:sz w:val="28"/>
+    </w:rPr>
+  </w:style>
+  <w:style w:type="character" w:customStyle="1" w:styleId="Heading4Char">
+    <w:name w:val="Heading 4 Char"/>
+    <w:basedOn w:val="DefaultParagraphFont"/>
+    <w:link w:val="Heading4"/>
+    <w:rsid w:val="00DA6B0B"/>
+    <w:rPr>
+      <w:rFonts w:ascii="Verdana" w:eastAsia="Verdana" w:hAnsi="Verdana" w:cs="Verdana"/>
+      <w:b/>
+      <w:color w:val="000000"/>
+      <w:sz w:val="20"/>
+    </w:rPr>
+  </w:style>
+  <w:style w:type="table" w:customStyle="1" w:styleId="TableGrid0">
+    <w:name w:val="TableGrid"/>
+    <w:rsid w:val="00DA6B0B"/>
+    <w:pPr>
+      <w:spacing w:after="0" w:line="240" w:lineRule="auto"/>
+    </w:pPr>
+    <w:rPr>
+      <w:rFonts w:eastAsiaTheme="minorEastAsia"/>
+    </w:rPr>
+    <w:tblPr>
+      <w:tblCellMar>
+        <w:top w:w="0" w:type="dxa"/>
+        <w:left w:w="0" w:type="dxa"/>
+        <w:bottom w:w="0" w:type="dxa"/>
+        <w:right w:w="0" w:type="dxa"/>
+      </w:tblCellMar>
     </w:tblPr>
   </w:style>
 </w:styles>
@@ -11067,7 +11897,7 @@
 </file>
 
 <file path=customXml/itemProps1.xml><?xml version="1.0" encoding="utf-8"?>
-<ds:datastoreItem xmlns:ds="http://schemas.openxmlformats.org/officeDocument/2006/customXml" ds:itemID="{7A0D0959-B092-4F08-9724-A51FE1FA9A2D}">
+<ds:datastoreItem xmlns:ds="http://schemas.openxmlformats.org/officeDocument/2006/customXml" ds:itemID="{FC6B5BAA-2711-49AF-9545-05E90B661456}">
   <ds:schemaRefs>
     <ds:schemaRef ds:uri="http://schemas.openxmlformats.org/officeDocument/2006/bibliography"/>
   </ds:schemaRefs>

</xml_diff>

<commit_message>
cập nhật file báo cáo (sửa lại giới thiệu chung)
</commit_message>
<xml_diff>
--- a/Phi/Report Template.docx
+++ b/Phi/Report Template.docx
@@ -1,6 +1,6 @@
 
 <file path=word/document.xml><?xml version="1.0" encoding="utf-8"?>
-<w:document xmlns:wpc="http://schemas.microsoft.com/office/word/2010/wordprocessingCanvas" xmlns:cx="http://schemas.microsoft.com/office/drawing/2014/chartex" xmlns:mc="http://schemas.openxmlformats.org/markup-compatibility/2006" xmlns:o="urn:schemas-microsoft-com:office:office" xmlns:r="http://schemas.openxmlformats.org/officeDocument/2006/relationships" xmlns:m="http://schemas.openxmlformats.org/officeDocument/2006/math" xmlns:v="urn:schemas-microsoft-com:vml" xmlns:wp14="http://schemas.microsoft.com/office/word/2010/wordprocessingDrawing" xmlns:wp="http://schemas.openxmlformats.org/drawingml/2006/wordprocessingDrawing" xmlns:w10="urn:schemas-microsoft-com:office:word" xmlns:w="http://schemas.openxmlformats.org/wordprocessingml/2006/main" xmlns:w14="http://schemas.microsoft.com/office/word/2010/wordml" xmlns:w15="http://schemas.microsoft.com/office/word/2012/wordml" xmlns:w16se="http://schemas.microsoft.com/office/word/2015/wordml/symex" xmlns:wpg="http://schemas.microsoft.com/office/word/2010/wordprocessingGroup" xmlns:wpi="http://schemas.microsoft.com/office/word/2010/wordprocessingInk" xmlns:wne="http://schemas.microsoft.com/office/word/2006/wordml" xmlns:wps="http://schemas.microsoft.com/office/word/2010/wordprocessingShape" mc:Ignorable="w14 w15 w16se wp14">
+<w:document xmlns:wpc="http://schemas.microsoft.com/office/word/2010/wordprocessingCanvas" xmlns:cx="http://schemas.microsoft.com/office/drawing/2014/chartex" xmlns:cx1="http://schemas.microsoft.com/office/drawing/2015/9/8/chartex" xmlns:cx2="http://schemas.microsoft.com/office/drawing/2015/10/21/chartex" xmlns:cx3="http://schemas.microsoft.com/office/drawing/2016/5/9/chartex" xmlns:cx4="http://schemas.microsoft.com/office/drawing/2016/5/10/chartex" xmlns:cx5="http://schemas.microsoft.com/office/drawing/2016/5/11/chartex" xmlns:cx6="http://schemas.microsoft.com/office/drawing/2016/5/12/chartex" xmlns:cx7="http://schemas.microsoft.com/office/drawing/2016/5/13/chartex" xmlns:cx8="http://schemas.microsoft.com/office/drawing/2016/5/14/chartex" xmlns:mc="http://schemas.openxmlformats.org/markup-compatibility/2006" xmlns:aink="http://schemas.microsoft.com/office/drawing/2016/ink" xmlns:am3d="http://schemas.microsoft.com/office/drawing/2017/model3d" xmlns:o="urn:schemas-microsoft-com:office:office" xmlns:oel="http://schemas.microsoft.com/office/2019/extlst" xmlns:r="http://schemas.openxmlformats.org/officeDocument/2006/relationships" xmlns:m="http://schemas.openxmlformats.org/officeDocument/2006/math" xmlns:v="urn:schemas-microsoft-com:vml" xmlns:wp14="http://schemas.microsoft.com/office/word/2010/wordprocessingDrawing" xmlns:wp="http://schemas.openxmlformats.org/drawingml/2006/wordprocessingDrawing" xmlns:w10="urn:schemas-microsoft-com:office:word" xmlns:w="http://schemas.openxmlformats.org/wordprocessingml/2006/main" xmlns:w14="http://schemas.microsoft.com/office/word/2010/wordml" xmlns:w15="http://schemas.microsoft.com/office/word/2012/wordml" xmlns:w16cex="http://schemas.microsoft.com/office/word/2018/wordml/cex" xmlns:w16cid="http://schemas.microsoft.com/office/word/2016/wordml/cid" xmlns:w16="http://schemas.microsoft.com/office/word/2018/wordml" xmlns:w16sdtdh="http://schemas.microsoft.com/office/word/2020/wordml/sdtdatahash" xmlns:w16se="http://schemas.microsoft.com/office/word/2015/wordml/symex" xmlns:wpg="http://schemas.microsoft.com/office/word/2010/wordprocessingGroup" xmlns:wpi="http://schemas.microsoft.com/office/word/2010/wordprocessingInk" xmlns:wne="http://schemas.microsoft.com/office/word/2006/wordml" xmlns:wps="http://schemas.microsoft.com/office/word/2010/wordprocessingShape" mc:Ignorable="w14 w15 w16se w16cid w16 w16cex w16sdtdh wp14">
   <w:body>
     <w:p>
       <w:pPr>
@@ -629,7 +629,6 @@
           <w:sz w:val="28"/>
           <w:szCs w:val="24"/>
         </w:rPr>
-        <w:lastRenderedPageBreak/>
         <w:tab/>
       </w:r>
     </w:p>
@@ -968,7 +967,6 @@
           <w:szCs w:val="24"/>
           <w:lang w:val="vi-VN"/>
         </w:rPr>
-        <w:lastRenderedPageBreak/>
         <w:br w:type="page"/>
       </w:r>
     </w:p>
@@ -1423,49 +1421,522 @@
     </w:p>
     <w:p>
       <w:pPr>
-        <w:ind w:left="720"/>
-        <w:rPr>
-          <w:rFonts w:ascii="Times New Roman" w:eastAsiaTheme="majorEastAsia" w:hAnsi="Times New Roman" w:cs="Times New Roman"/>
-          <w:bCs/>
-          <w:color w:val="000000" w:themeColor="text1"/>
-          <w:sz w:val="28"/>
-          <w:szCs w:val="28"/>
-          <w:lang w:val="en-GB"/>
-        </w:rPr>
-      </w:pPr>
-      <w:r>
-        <w:rPr>
-          <w:rFonts w:ascii="Times New Roman" w:eastAsiaTheme="majorEastAsia" w:hAnsi="Times New Roman" w:cs="Times New Roman"/>
-          <w:bCs/>
-          <w:color w:val="000000" w:themeColor="text1"/>
-          <w:sz w:val="28"/>
-          <w:szCs w:val="28"/>
-          <w:lang w:val="en-GB"/>
-        </w:rPr>
-        <w:t xml:space="preserve">Hệ thống quản lý giao hàng này được tích hợp vào ứng dụng và website, sẽ cung cấp một nơi thống nhất để người dùng, nhân viên quản lý và nhân viên giao hàng có thể giao tiếp và thống nhất với nhau về dịch vụ giao/nhận đơn hàng, và người dùng cũng có thể dễ dàng quản lý, quan sát, cập nhật, và hỗ trợ về trạng thái của các đơn hàng. </w:t>
-      </w:r>
-    </w:p>
-    <w:p>
-      <w:pPr>
         <w:pStyle w:val="ListParagraph"/>
-        <w:rPr>
-          <w:sz w:val="28"/>
-          <w:szCs w:val="28"/>
-        </w:rPr>
-      </w:pPr>
-      <w:r>
-        <w:rPr>
-          <w:sz w:val="28"/>
-          <w:szCs w:val="28"/>
-        </w:rPr>
-        <w:t>Đối tượng sử dụng : cho các khách hàng, các công ty, agency, cơ quan có nhu cầu sử dụng dịch vụ giao hàng</w:t>
-      </w:r>
-      <w:r>
-        <w:rPr>
-          <w:sz w:val="28"/>
-          <w:szCs w:val="28"/>
-        </w:rPr>
-        <w:t xml:space="preserve"> và nhận hàng</w:t>
+        <w:numPr>
+          <w:ilvl w:val="0"/>
+          <w:numId w:val="7"/>
+        </w:numPr>
+        <w:rPr>
+          <w:rFonts w:eastAsiaTheme="majorEastAsia" w:cs="Times New Roman"/>
+          <w:b/>
+          <w:color w:val="000000" w:themeColor="text1"/>
+          <w:sz w:val="28"/>
+          <w:szCs w:val="28"/>
+          <w:lang w:val="en-GB"/>
+        </w:rPr>
+      </w:pPr>
+      <w:r>
+        <w:rPr>
+          <w:rFonts w:eastAsiaTheme="majorEastAsia" w:cs="Times New Roman"/>
+          <w:b/>
+          <w:color w:val="000000" w:themeColor="text1"/>
+          <w:sz w:val="28"/>
+          <w:szCs w:val="28"/>
+          <w:lang w:val="vi-VN"/>
+        </w:rPr>
+        <w:t xml:space="preserve"> Thực trạng hiện tại</w:t>
+      </w:r>
+    </w:p>
+    <w:p>
+      <w:pPr>
+        <w:rPr>
+          <w:rFonts w:eastAsiaTheme="majorEastAsia" w:cs="Times New Roman"/>
+          <w:b/>
+          <w:color w:val="000000" w:themeColor="text1"/>
+          <w:sz w:val="28"/>
+          <w:szCs w:val="28"/>
+          <w:lang w:val="vi-VN"/>
+        </w:rPr>
+      </w:pPr>
+      <w:r>
+        <w:rPr>
+          <w:rFonts w:eastAsiaTheme="majorEastAsia" w:cs="Times New Roman"/>
+          <w:b/>
+          <w:color w:val="000000" w:themeColor="text1"/>
+          <w:sz w:val="28"/>
+          <w:szCs w:val="28"/>
+          <w:lang w:val="vi-VN"/>
+        </w:rPr>
+        <w:t xml:space="preserve">Ngày nay, Việt Nam cũng như thế giới </w:t>
+      </w:r>
+      <w:r>
+        <w:rPr>
+          <w:rFonts w:eastAsiaTheme="majorEastAsia" w:cs="Times New Roman"/>
+          <w:b/>
+          <w:color w:val="000000" w:themeColor="text1"/>
+          <w:sz w:val="28"/>
+          <w:szCs w:val="28"/>
+          <w:lang w:val="vi-VN"/>
+        </w:rPr>
+        <w:t>đã và đang</w:t>
+      </w:r>
+      <w:r>
+        <w:rPr>
+          <w:rFonts w:eastAsiaTheme="majorEastAsia" w:cs="Times New Roman"/>
+          <w:b/>
+          <w:color w:val="000000" w:themeColor="text1"/>
+          <w:sz w:val="28"/>
+          <w:szCs w:val="28"/>
+          <w:lang w:val="vi-VN"/>
+        </w:rPr>
+        <w:t xml:space="preserve"> dần đưa những công nghệ</w:t>
+      </w:r>
+      <w:r>
+        <w:rPr>
+          <w:rFonts w:eastAsiaTheme="majorEastAsia" w:cs="Times New Roman"/>
+          <w:b/>
+          <w:color w:val="000000" w:themeColor="text1"/>
+          <w:sz w:val="28"/>
+          <w:szCs w:val="28"/>
+          <w:lang w:val="vi-VN"/>
+        </w:rPr>
+        <w:t xml:space="preserve">, và ứng </w:t>
+      </w:r>
+      <w:r>
+        <w:rPr>
+          <w:rFonts w:eastAsiaTheme="majorEastAsia" w:cs="Times New Roman"/>
+          <w:b/>
+          <w:color w:val="000000" w:themeColor="text1"/>
+          <w:sz w:val="28"/>
+          <w:szCs w:val="28"/>
+          <w:lang w:val="vi-VN"/>
+        </w:rPr>
+        <w:t>dụng những sản phẩm công nghệ vào thực tiễn</w:t>
+      </w:r>
+      <w:r>
+        <w:rPr>
+          <w:rFonts w:eastAsiaTheme="majorEastAsia" w:cs="Times New Roman"/>
+          <w:b/>
+          <w:color w:val="000000" w:themeColor="text1"/>
+          <w:sz w:val="28"/>
+          <w:szCs w:val="28"/>
+          <w:lang w:val="vi-VN"/>
+        </w:rPr>
+        <w:t>,</w:t>
+      </w:r>
+      <w:r>
+        <w:rPr>
+          <w:rFonts w:eastAsiaTheme="majorEastAsia" w:cs="Times New Roman"/>
+          <w:b/>
+          <w:color w:val="000000" w:themeColor="text1"/>
+          <w:sz w:val="28"/>
+          <w:szCs w:val="28"/>
+          <w:lang w:val="vi-VN"/>
+        </w:rPr>
+        <w:t xml:space="preserve"> nhằm mục đích làm cho cuộc sống trở nên dễ dàng và tiện nghi hơn. </w:t>
+      </w:r>
+      <w:r>
+        <w:rPr>
+          <w:rFonts w:eastAsiaTheme="majorEastAsia" w:cs="Times New Roman"/>
+          <w:b/>
+          <w:color w:val="000000" w:themeColor="text1"/>
+          <w:sz w:val="28"/>
+          <w:szCs w:val="28"/>
+          <w:lang w:val="vi-VN"/>
+        </w:rPr>
+        <w:t>Đ</w:t>
+      </w:r>
+      <w:r>
+        <w:rPr>
+          <w:rFonts w:eastAsiaTheme="majorEastAsia" w:cs="Times New Roman"/>
+          <w:b/>
+          <w:color w:val="000000" w:themeColor="text1"/>
+          <w:sz w:val="28"/>
+          <w:szCs w:val="28"/>
+          <w:lang w:val="vi-VN"/>
+        </w:rPr>
+        <w:t>iển hình nhất trong số đó chính là vấn đề giao</w:t>
+      </w:r>
+      <w:r>
+        <w:rPr>
+          <w:rFonts w:eastAsiaTheme="majorEastAsia" w:cs="Times New Roman"/>
+          <w:b/>
+          <w:color w:val="000000" w:themeColor="text1"/>
+          <w:sz w:val="28"/>
+          <w:szCs w:val="28"/>
+          <w:lang w:val="vi-VN"/>
+        </w:rPr>
+        <w:t xml:space="preserve"> - </w:t>
+      </w:r>
+      <w:r>
+        <w:rPr>
+          <w:rFonts w:eastAsiaTheme="majorEastAsia" w:cs="Times New Roman"/>
+          <w:b/>
+          <w:color w:val="000000" w:themeColor="text1"/>
+          <w:sz w:val="28"/>
+          <w:szCs w:val="28"/>
+          <w:lang w:val="vi-VN"/>
+        </w:rPr>
+        <w:t>nhận</w:t>
+      </w:r>
+      <w:r>
+        <w:rPr>
+          <w:rFonts w:eastAsiaTheme="majorEastAsia" w:cs="Times New Roman"/>
+          <w:b/>
+          <w:color w:val="000000" w:themeColor="text1"/>
+          <w:sz w:val="28"/>
+          <w:szCs w:val="28"/>
+          <w:lang w:val="vi-VN"/>
+        </w:rPr>
+        <w:t xml:space="preserve"> hàng</w:t>
+      </w:r>
+      <w:r>
+        <w:rPr>
+          <w:rFonts w:eastAsiaTheme="majorEastAsia" w:cs="Times New Roman"/>
+          <w:b/>
+          <w:color w:val="000000" w:themeColor="text1"/>
+          <w:sz w:val="28"/>
+          <w:szCs w:val="28"/>
+          <w:lang w:val="vi-VN"/>
+        </w:rPr>
+        <w:t xml:space="preserve"> và việc vận chuyển các gói hàng</w:t>
+      </w:r>
+      <w:r>
+        <w:rPr>
+          <w:rFonts w:eastAsiaTheme="majorEastAsia" w:cs="Times New Roman"/>
+          <w:b/>
+          <w:color w:val="000000" w:themeColor="text1"/>
+          <w:sz w:val="28"/>
+          <w:szCs w:val="28"/>
+          <w:lang w:val="vi-VN"/>
+        </w:rPr>
+        <w:t>, kiện hàng</w:t>
+      </w:r>
+      <w:r>
+        <w:rPr>
+          <w:rFonts w:eastAsiaTheme="majorEastAsia" w:cs="Times New Roman"/>
+          <w:b/>
+          <w:color w:val="000000" w:themeColor="text1"/>
+          <w:sz w:val="28"/>
+          <w:szCs w:val="28"/>
+          <w:lang w:val="vi-VN"/>
+        </w:rPr>
+        <w:t xml:space="preserve"> giữa hai bên</w:t>
+      </w:r>
+      <w:r>
+        <w:rPr>
+          <w:rFonts w:eastAsiaTheme="majorEastAsia" w:cs="Times New Roman"/>
+          <w:b/>
+          <w:color w:val="000000" w:themeColor="text1"/>
+          <w:sz w:val="28"/>
+          <w:szCs w:val="28"/>
+          <w:lang w:val="vi-VN"/>
+        </w:rPr>
+        <w:t xml:space="preserve"> giao, và nhận</w:t>
+      </w:r>
+      <w:r>
+        <w:rPr>
+          <w:rFonts w:eastAsiaTheme="majorEastAsia" w:cs="Times New Roman"/>
+          <w:b/>
+          <w:color w:val="000000" w:themeColor="text1"/>
+          <w:sz w:val="28"/>
+          <w:szCs w:val="28"/>
+          <w:lang w:val="vi-VN"/>
+        </w:rPr>
+        <w:t>. Trước kia, khi công nghệ vẫn còn chưa phát triển</w:t>
+      </w:r>
+      <w:r>
+        <w:rPr>
+          <w:rFonts w:eastAsiaTheme="majorEastAsia" w:cs="Times New Roman"/>
+          <w:b/>
+          <w:color w:val="000000" w:themeColor="text1"/>
+          <w:sz w:val="28"/>
+          <w:szCs w:val="28"/>
+          <w:lang w:val="vi-VN"/>
+        </w:rPr>
+        <w:t>,</w:t>
+      </w:r>
+      <w:r>
+        <w:rPr>
+          <w:rFonts w:eastAsiaTheme="majorEastAsia" w:cs="Times New Roman"/>
+          <w:b/>
+          <w:color w:val="000000" w:themeColor="text1"/>
+          <w:sz w:val="28"/>
+          <w:szCs w:val="28"/>
+          <w:lang w:val="vi-VN"/>
+        </w:rPr>
+        <w:t xml:space="preserve"> người nhận hàng</w:t>
+      </w:r>
+      <w:r>
+        <w:rPr>
+          <w:rFonts w:eastAsiaTheme="majorEastAsia" w:cs="Times New Roman"/>
+          <w:b/>
+          <w:color w:val="000000" w:themeColor="text1"/>
+          <w:sz w:val="28"/>
+          <w:szCs w:val="28"/>
+          <w:lang w:val="vi-VN"/>
+        </w:rPr>
+        <w:t>,</w:t>
+      </w:r>
+      <w:r>
+        <w:rPr>
+          <w:rFonts w:eastAsiaTheme="majorEastAsia" w:cs="Times New Roman"/>
+          <w:b/>
+          <w:color w:val="000000" w:themeColor="text1"/>
+          <w:sz w:val="28"/>
+          <w:szCs w:val="28"/>
+          <w:lang w:val="vi-VN"/>
+        </w:rPr>
+        <w:t xml:space="preserve"> cũng như người gửi hàng</w:t>
+      </w:r>
+      <w:r>
+        <w:rPr>
+          <w:rFonts w:eastAsiaTheme="majorEastAsia" w:cs="Times New Roman"/>
+          <w:b/>
+          <w:color w:val="000000" w:themeColor="text1"/>
+          <w:sz w:val="28"/>
+          <w:szCs w:val="28"/>
+          <w:lang w:val="vi-VN"/>
+        </w:rPr>
+        <w:t>,</w:t>
+      </w:r>
+      <w:r>
+        <w:rPr>
+          <w:rFonts w:eastAsiaTheme="majorEastAsia" w:cs="Times New Roman"/>
+          <w:b/>
+          <w:color w:val="000000" w:themeColor="text1"/>
+          <w:sz w:val="28"/>
+          <w:szCs w:val="28"/>
+          <w:lang w:val="vi-VN"/>
+        </w:rPr>
+        <w:t xml:space="preserve"> </w:t>
+      </w:r>
+      <w:r>
+        <w:rPr>
+          <w:rFonts w:eastAsiaTheme="majorEastAsia" w:cs="Times New Roman"/>
+          <w:b/>
+          <w:color w:val="000000" w:themeColor="text1"/>
+          <w:sz w:val="28"/>
+          <w:szCs w:val="28"/>
+          <w:lang w:val="vi-VN"/>
+        </w:rPr>
+        <w:t>đều vất vả</w:t>
+      </w:r>
+      <w:r>
+        <w:rPr>
+          <w:rFonts w:eastAsiaTheme="majorEastAsia" w:cs="Times New Roman"/>
+          <w:b/>
+          <w:color w:val="000000" w:themeColor="text1"/>
+          <w:sz w:val="28"/>
+          <w:szCs w:val="28"/>
+          <w:lang w:val="vi-VN"/>
+        </w:rPr>
+        <w:t xml:space="preserve"> trong việc giao</w:t>
+      </w:r>
+      <w:r>
+        <w:rPr>
+          <w:rFonts w:eastAsiaTheme="majorEastAsia" w:cs="Times New Roman"/>
+          <w:b/>
+          <w:color w:val="000000" w:themeColor="text1"/>
+          <w:sz w:val="28"/>
+          <w:szCs w:val="28"/>
+          <w:lang w:val="vi-VN"/>
+        </w:rPr>
+        <w:t xml:space="preserve"> và</w:t>
+      </w:r>
+      <w:r>
+        <w:rPr>
+          <w:rFonts w:eastAsiaTheme="majorEastAsia" w:cs="Times New Roman"/>
+          <w:b/>
+          <w:color w:val="000000" w:themeColor="text1"/>
+          <w:sz w:val="28"/>
+          <w:szCs w:val="28"/>
+          <w:lang w:val="vi-VN"/>
+        </w:rPr>
+        <w:t xml:space="preserve"> gửi</w:t>
+      </w:r>
+      <w:r>
+        <w:rPr>
+          <w:rFonts w:eastAsiaTheme="majorEastAsia" w:cs="Times New Roman"/>
+          <w:b/>
+          <w:color w:val="000000" w:themeColor="text1"/>
+          <w:sz w:val="28"/>
+          <w:szCs w:val="28"/>
+          <w:lang w:val="vi-VN"/>
+        </w:rPr>
+        <w:t xml:space="preserve"> đến bên còn lại</w:t>
+      </w:r>
+      <w:r>
+        <w:rPr>
+          <w:rFonts w:eastAsiaTheme="majorEastAsia" w:cs="Times New Roman"/>
+          <w:b/>
+          <w:color w:val="000000" w:themeColor="text1"/>
+          <w:sz w:val="28"/>
+          <w:szCs w:val="28"/>
+          <w:lang w:val="vi-VN"/>
+        </w:rPr>
+        <w:t xml:space="preserve"> vì những yếu tố </w:t>
+      </w:r>
+      <w:r>
+        <w:rPr>
+          <w:rFonts w:eastAsiaTheme="majorEastAsia" w:cs="Times New Roman"/>
+          <w:b/>
+          <w:color w:val="000000" w:themeColor="text1"/>
+          <w:sz w:val="28"/>
+          <w:szCs w:val="28"/>
+          <w:lang w:val="vi-VN"/>
+        </w:rPr>
+        <w:t>bên ngoài</w:t>
+      </w:r>
+      <w:r>
+        <w:rPr>
+          <w:rFonts w:eastAsiaTheme="majorEastAsia" w:cs="Times New Roman"/>
+          <w:b/>
+          <w:color w:val="000000" w:themeColor="text1"/>
+          <w:sz w:val="28"/>
+          <w:szCs w:val="28"/>
+          <w:lang w:val="vi-VN"/>
+        </w:rPr>
+        <w:t xml:space="preserve"> tác động như</w:t>
+      </w:r>
+      <w:r>
+        <w:rPr>
+          <w:rFonts w:eastAsiaTheme="majorEastAsia" w:cs="Times New Roman"/>
+          <w:b/>
+          <w:color w:val="000000" w:themeColor="text1"/>
+          <w:sz w:val="28"/>
+          <w:szCs w:val="28"/>
+          <w:lang w:val="vi-VN"/>
+        </w:rPr>
+        <w:t>:</w:t>
+      </w:r>
+      <w:r>
+        <w:rPr>
+          <w:rFonts w:eastAsiaTheme="majorEastAsia" w:cs="Times New Roman"/>
+          <w:b/>
+          <w:color w:val="000000" w:themeColor="text1"/>
+          <w:sz w:val="28"/>
+          <w:szCs w:val="28"/>
+          <w:lang w:val="vi-VN"/>
+        </w:rPr>
+        <w:t xml:space="preserve"> đường xa</w:t>
+      </w:r>
+      <w:r>
+        <w:rPr>
+          <w:rFonts w:eastAsiaTheme="majorEastAsia" w:cs="Times New Roman"/>
+          <w:b/>
+          <w:color w:val="000000" w:themeColor="text1"/>
+          <w:sz w:val="28"/>
+          <w:szCs w:val="28"/>
+          <w:lang w:val="vi-VN"/>
+        </w:rPr>
+        <w:t>, thời tiết</w:t>
+      </w:r>
+      <w:r>
+        <w:rPr>
+          <w:rFonts w:eastAsiaTheme="majorEastAsia" w:cs="Times New Roman"/>
+          <w:b/>
+          <w:color w:val="000000" w:themeColor="text1"/>
+          <w:sz w:val="28"/>
+          <w:szCs w:val="28"/>
+          <w:lang w:val="vi-VN"/>
+        </w:rPr>
+        <w:t xml:space="preserve">.... </w:t>
+      </w:r>
+      <w:r>
+        <w:rPr>
+          <w:rFonts w:eastAsiaTheme="majorEastAsia" w:cs="Times New Roman"/>
+          <w:b/>
+          <w:color w:val="000000" w:themeColor="text1"/>
+          <w:sz w:val="28"/>
+          <w:szCs w:val="28"/>
+          <w:lang w:val="vi-VN"/>
+        </w:rPr>
+        <w:t>Và</w:t>
+      </w:r>
+      <w:r>
+        <w:rPr>
+          <w:rFonts w:eastAsiaTheme="majorEastAsia" w:cs="Times New Roman"/>
+          <w:b/>
+          <w:color w:val="000000" w:themeColor="text1"/>
+          <w:sz w:val="28"/>
+          <w:szCs w:val="28"/>
+          <w:lang w:val="vi-VN"/>
+        </w:rPr>
+        <w:t xml:space="preserve"> những vấn đề ấy ngày nay đã </w:t>
+      </w:r>
+      <w:r>
+        <w:rPr>
+          <w:rFonts w:eastAsiaTheme="majorEastAsia" w:cs="Times New Roman"/>
+          <w:b/>
+          <w:color w:val="000000" w:themeColor="text1"/>
+          <w:sz w:val="28"/>
+          <w:szCs w:val="28"/>
+          <w:lang w:val="vi-VN"/>
+        </w:rPr>
+        <w:t>dần được khắc phục</w:t>
+      </w:r>
+      <w:r>
+        <w:rPr>
+          <w:rFonts w:eastAsiaTheme="majorEastAsia" w:cs="Times New Roman"/>
+          <w:b/>
+          <w:color w:val="000000" w:themeColor="text1"/>
+          <w:sz w:val="28"/>
+          <w:szCs w:val="28"/>
+          <w:lang w:val="vi-VN"/>
+        </w:rPr>
+        <w:t xml:space="preserve"> bằng sản phẩm công nghệ giúp cho công việc gửi nhận trở nên dễ dàng hơn và tiết kiệm chi phí cũng như công sức.</w:t>
+      </w:r>
+    </w:p>
+    <w:p>
+      <w:pPr>
+        <w:pStyle w:val="ListParagraph"/>
+        <w:numPr>
+          <w:ilvl w:val="0"/>
+          <w:numId w:val="7"/>
+        </w:numPr>
+        <w:rPr>
+          <w:rFonts w:eastAsiaTheme="majorEastAsia" w:cs="Times New Roman"/>
+          <w:b/>
+          <w:color w:val="000000" w:themeColor="text1"/>
+          <w:sz w:val="28"/>
+          <w:szCs w:val="28"/>
+          <w:lang w:val="vi-VN"/>
+        </w:rPr>
+      </w:pPr>
+      <w:r>
+        <w:rPr>
+          <w:rFonts w:eastAsiaTheme="majorEastAsia" w:cs="Times New Roman"/>
+          <w:b/>
+          <w:color w:val="000000" w:themeColor="text1"/>
+          <w:sz w:val="28"/>
+          <w:szCs w:val="28"/>
+          <w:lang w:val="vi-VN"/>
+        </w:rPr>
+        <w:t xml:space="preserve"> Phương án đề ra</w:t>
+      </w:r>
+    </w:p>
+    <w:p>
+      <w:pPr>
+        <w:rPr>
+          <w:rFonts w:eastAsiaTheme="majorEastAsia" w:cs="Times New Roman"/>
+          <w:b/>
+          <w:color w:val="000000" w:themeColor="text1"/>
+          <w:sz w:val="28"/>
+          <w:szCs w:val="28"/>
+          <w:lang w:val="vi-VN"/>
+        </w:rPr>
+      </w:pPr>
+      <w:r>
+        <w:rPr>
+          <w:rFonts w:eastAsiaTheme="majorEastAsia" w:cs="Times New Roman"/>
+          <w:b/>
+          <w:color w:val="000000" w:themeColor="text1"/>
+          <w:sz w:val="28"/>
+          <w:szCs w:val="28"/>
+          <w:lang w:val="vi-VN"/>
+        </w:rPr>
+        <w:t>Với những vấn đề đã được kể trên, hệ thống quản lý giao hàng được tạo ra để giải quyết những vấn đề kể trên, bằng cách hệ thống sẽ phục vụ dịch vụ giao hàng giữa các đối tượng khách hàng với nhau, và từ đó đạt được mục đích giữa 2 bên giao hàng và khách hàng với nhau.</w:t>
       </w:r>
     </w:p>
     <w:p>
@@ -1537,6 +2008,7 @@
     </w:p>
     <w:p>
       <w:pPr>
+        <w:ind w:left="720"/>
         <w:rPr>
           <w:rFonts w:eastAsiaTheme="majorEastAsia" w:cs="Times New Roman"/>
           <w:bCs/>
@@ -1555,73 +2027,23 @@
           <w:szCs w:val="28"/>
           <w:lang w:val="en-GB"/>
         </w:rPr>
-        <w:t xml:space="preserve">Hệ thống quản lý giao hàng phục vụ khách hàng hướng tới mục tiêu </w:t>
-      </w:r>
-      <w:r>
-        <w:rPr>
-          <w:rFonts w:eastAsiaTheme="majorEastAsia" w:cs="Times New Roman"/>
-          <w:bCs/>
-          <w:color w:val="000000" w:themeColor="text1"/>
-          <w:sz w:val="28"/>
-          <w:szCs w:val="28"/>
-          <w:lang w:val="en-GB"/>
-        </w:rPr>
-        <w:t>vận chuyển</w:t>
-      </w:r>
-      <w:r>
-        <w:rPr>
-          <w:rFonts w:eastAsiaTheme="majorEastAsia" w:cs="Times New Roman"/>
-          <w:bCs/>
-          <w:color w:val="000000" w:themeColor="text1"/>
-          <w:sz w:val="28"/>
-          <w:szCs w:val="28"/>
-          <w:lang w:val="en-GB"/>
-        </w:rPr>
-        <w:t xml:space="preserve"> hàng</w:t>
-      </w:r>
-      <w:r>
-        <w:rPr>
-          <w:rFonts w:eastAsiaTheme="majorEastAsia" w:cs="Times New Roman"/>
-          <w:bCs/>
-          <w:color w:val="000000" w:themeColor="text1"/>
-          <w:sz w:val="28"/>
-          <w:szCs w:val="28"/>
-          <w:lang w:val="en-GB"/>
-        </w:rPr>
-        <w:t>, giao hàng</w:t>
-      </w:r>
-      <w:r>
-        <w:rPr>
-          <w:rFonts w:eastAsiaTheme="majorEastAsia" w:cs="Times New Roman"/>
-          <w:bCs/>
-          <w:color w:val="000000" w:themeColor="text1"/>
-          <w:sz w:val="28"/>
-          <w:szCs w:val="28"/>
-          <w:lang w:val="en-GB"/>
-        </w:rPr>
-        <w:t xml:space="preserve"> đến cho những cá nhân, những doanh nghiệp mà khách hàng mong muốn, đề ra</w:t>
-      </w:r>
-      <w:r>
-        <w:rPr>
-          <w:rFonts w:eastAsiaTheme="majorEastAsia" w:cs="Times New Roman"/>
-          <w:bCs/>
-          <w:color w:val="000000" w:themeColor="text1"/>
-          <w:sz w:val="28"/>
-          <w:szCs w:val="28"/>
-          <w:lang w:val="en-GB"/>
-        </w:rPr>
-        <w:t>,</w:t>
-      </w:r>
-      <w:r>
-        <w:rPr>
-          <w:rFonts w:eastAsiaTheme="majorEastAsia" w:cs="Times New Roman"/>
-          <w:bCs/>
-          <w:color w:val="000000" w:themeColor="text1"/>
-          <w:sz w:val="28"/>
-          <w:szCs w:val="28"/>
-          <w:lang w:val="en-GB"/>
-        </w:rPr>
-        <w:t xml:space="preserve"> thông qua dịch vụ giao hàng, và dịch vụ giao hàng này được thực hiện bởi bộ phận giao hàng, và hệ thống kể trên được quản lý bởi nhân viên.</w:t>
+        <w:t xml:space="preserve">Hệ thống quản lý giao hàng này được tích hợp vào ứng dụng và website, sẽ cung cấp một nơi thống nhất để người dùng, nhân viên quản lý và nhân viên giao hàng có thể giao tiếp và thống nhất với nhau về dịch vụ giao/nhận đơn hàng, và người dùng cũng có thể dễ dàng quản lý, quan sát, cập nhật, và hỗ trợ về trạng thái của các đơn hàng. </w:t>
+      </w:r>
+    </w:p>
+    <w:p>
+      <w:pPr>
+        <w:ind w:left="720"/>
+        <w:rPr>
+          <w:sz w:val="28"/>
+          <w:szCs w:val="28"/>
+        </w:rPr>
+      </w:pPr>
+      <w:r>
+        <w:rPr>
+          <w:sz w:val="28"/>
+          <w:szCs w:val="28"/>
+        </w:rPr>
+        <w:t>Đối tượng sử dụng : cho các khách hàng, các công ty, agency, cơ quan có nhu cầu sử dụng dịch vụ giao hàng và nhận hàng</w:t>
       </w:r>
     </w:p>
     <w:p>
@@ -1654,15 +2076,297 @@
     </w:p>
     <w:p>
       <w:pPr>
-        <w:rPr>
-          <w:rFonts w:eastAsiaTheme="majorEastAsia" w:cs="Times New Roman"/>
-          <w:b/>
-          <w:color w:val="000000" w:themeColor="text1"/>
-          <w:sz w:val="28"/>
-          <w:szCs w:val="28"/>
-          <w:lang w:val="en-GB"/>
-        </w:rPr>
-      </w:pPr>
+        <w:shd w:val="clear" w:color="auto" w:fill="FFFFFF"/>
+        <w:spacing w:after="0" w:line="240" w:lineRule="auto"/>
+        <w:ind w:left="720"/>
+        <w:textAlignment w:val="baseline"/>
+        <w:rPr>
+          <w:rFonts w:ascii="Raleway" w:eastAsia="Times New Roman" w:hAnsi="Raleway" w:cs="Times New Roman"/>
+          <w:color w:val="444444"/>
+          <w:sz w:val="27"/>
+          <w:szCs w:val="27"/>
+          <w:lang w:val="vi-VN"/>
+        </w:rPr>
+      </w:pPr>
+      <w:r>
+        <w:rPr>
+          <w:rFonts w:ascii="Raleway" w:eastAsia="Times New Roman" w:hAnsi="Raleway" w:cs="Times New Roman"/>
+          <w:color w:val="444444"/>
+          <w:sz w:val="27"/>
+          <w:szCs w:val="27"/>
+          <w:lang w:val="vi-VN"/>
+        </w:rPr>
+        <w:t>Tài nguyên:</w:t>
+      </w:r>
+    </w:p>
+    <w:p>
+      <w:pPr>
+        <w:shd w:val="clear" w:color="auto" w:fill="FFFFFF"/>
+        <w:spacing w:after="0" w:line="240" w:lineRule="auto"/>
+        <w:ind w:left="1440"/>
+        <w:textAlignment w:val="baseline"/>
+        <w:rPr>
+          <w:rFonts w:ascii="Cambria" w:eastAsia="Times New Roman" w:hAnsi="Cambria" w:cs="Times New Roman"/>
+          <w:color w:val="444444"/>
+          <w:sz w:val="27"/>
+          <w:szCs w:val="27"/>
+          <w:lang w:val="vi-VN"/>
+        </w:rPr>
+      </w:pPr>
+      <w:r>
+        <w:rPr>
+          <w:rFonts w:ascii="Raleway" w:eastAsia="Times New Roman" w:hAnsi="Raleway" w:cs="Times New Roman"/>
+          <w:color w:val="444444"/>
+          <w:sz w:val="27"/>
+          <w:szCs w:val="27"/>
+          <w:lang w:val="vi-VN"/>
+        </w:rPr>
+        <w:t>Ng</w:t>
+      </w:r>
+      <w:r>
+        <w:rPr>
+          <w:rFonts w:ascii="Cambria" w:eastAsia="Times New Roman" w:hAnsi="Cambria" w:cs="Times New Roman"/>
+          <w:color w:val="444444"/>
+          <w:sz w:val="27"/>
+          <w:szCs w:val="27"/>
+          <w:lang w:val="vi-VN"/>
+        </w:rPr>
+        <w:t>ười dùng có thể sử dụng hệ thống khi họ vẫn chấp nhận điều khoản – thỏa thuận giữa hệ thống và người dùng</w:t>
+      </w:r>
+    </w:p>
+    <w:p>
+      <w:pPr>
+        <w:shd w:val="clear" w:color="auto" w:fill="FFFFFF"/>
+        <w:spacing w:after="0" w:line="240" w:lineRule="auto"/>
+        <w:ind w:left="1440"/>
+        <w:textAlignment w:val="baseline"/>
+        <w:rPr>
+          <w:rFonts w:ascii="Raleway" w:eastAsia="Times New Roman" w:hAnsi="Raleway" w:cs="Times New Roman"/>
+          <w:color w:val="444444"/>
+          <w:sz w:val="27"/>
+          <w:szCs w:val="27"/>
+        </w:rPr>
+      </w:pPr>
+    </w:p>
+    <w:p>
+      <w:pPr>
+        <w:shd w:val="clear" w:color="auto" w:fill="FFFFFF"/>
+        <w:spacing w:after="0" w:line="240" w:lineRule="auto"/>
+        <w:ind w:left="1440"/>
+        <w:textAlignment w:val="baseline"/>
+        <w:rPr>
+          <w:rFonts w:ascii="Raleway" w:eastAsia="Times New Roman" w:hAnsi="Raleway" w:cs="Times New Roman"/>
+          <w:color w:val="444444"/>
+          <w:sz w:val="27"/>
+          <w:szCs w:val="27"/>
+        </w:rPr>
+      </w:pPr>
+    </w:p>
+    <w:p>
+      <w:pPr>
+        <w:shd w:val="clear" w:color="auto" w:fill="FFFFFF"/>
+        <w:spacing w:after="0" w:line="240" w:lineRule="auto"/>
+        <w:textAlignment w:val="baseline"/>
+        <w:rPr>
+          <w:rFonts w:ascii="Raleway" w:eastAsia="Times New Roman" w:hAnsi="Raleway" w:cs="Times New Roman"/>
+          <w:color w:val="444444"/>
+          <w:sz w:val="27"/>
+          <w:szCs w:val="27"/>
+          <w:lang w:val="vi-VN"/>
+        </w:rPr>
+      </w:pPr>
+    </w:p>
+    <w:p>
+      <w:pPr>
+        <w:shd w:val="clear" w:color="auto" w:fill="FFFFFF"/>
+        <w:spacing w:after="0" w:line="240" w:lineRule="auto"/>
+        <w:textAlignment w:val="baseline"/>
+        <w:rPr>
+          <w:rFonts w:ascii="Cambria" w:eastAsia="Times New Roman" w:hAnsi="Cambria" w:cs="Times New Roman"/>
+          <w:color w:val="444444"/>
+          <w:sz w:val="27"/>
+          <w:szCs w:val="27"/>
+        </w:rPr>
+      </w:pPr>
+      <w:r>
+        <w:rPr>
+          <w:rFonts w:ascii="Raleway" w:eastAsia="Times New Roman" w:hAnsi="Raleway" w:cs="Times New Roman"/>
+          <w:color w:val="444444"/>
+          <w:sz w:val="27"/>
+          <w:szCs w:val="27"/>
+          <w:lang w:val="vi-VN"/>
+        </w:rPr>
+        <w:lastRenderedPageBreak/>
+        <w:tab/>
+      </w:r>
+      <w:r>
+        <w:rPr>
+          <w:rFonts w:ascii="Raleway" w:eastAsia="Times New Roman" w:hAnsi="Raleway" w:cs="Times New Roman"/>
+          <w:color w:val="444444"/>
+          <w:sz w:val="27"/>
+          <w:szCs w:val="27"/>
+        </w:rPr>
+        <w:t>Hi</w:t>
+      </w:r>
+      <w:r>
+        <w:rPr>
+          <w:rFonts w:ascii="Cambria" w:eastAsia="Times New Roman" w:hAnsi="Cambria" w:cs="Times New Roman"/>
+          <w:color w:val="444444"/>
+          <w:sz w:val="27"/>
+          <w:szCs w:val="27"/>
+        </w:rPr>
+        <w:t>ệu năng:</w:t>
+      </w:r>
+    </w:p>
+    <w:p>
+      <w:pPr>
+        <w:shd w:val="clear" w:color="auto" w:fill="FFFFFF"/>
+        <w:spacing w:after="0" w:line="240" w:lineRule="auto"/>
+        <w:ind w:left="1440"/>
+        <w:textAlignment w:val="baseline"/>
+        <w:rPr>
+          <w:rFonts w:ascii="Cambria" w:eastAsia="Times New Roman" w:hAnsi="Cambria" w:cs="Times New Roman"/>
+          <w:color w:val="444444"/>
+          <w:sz w:val="27"/>
+          <w:szCs w:val="27"/>
+        </w:rPr>
+      </w:pPr>
+      <w:r>
+        <w:rPr>
+          <w:rFonts w:ascii="Raleway" w:eastAsia="Times New Roman" w:hAnsi="Raleway" w:cs="Times New Roman"/>
+          <w:color w:val="444444"/>
+          <w:sz w:val="27"/>
+          <w:szCs w:val="27"/>
+          <w:lang w:val="vi-VN"/>
+        </w:rPr>
+        <w:t>H</w:t>
+      </w:r>
+      <w:r>
+        <w:rPr>
+          <w:rFonts w:ascii="Cambria" w:eastAsia="Times New Roman" w:hAnsi="Cambria" w:cs="Times New Roman"/>
+          <w:color w:val="444444"/>
+          <w:sz w:val="27"/>
+          <w:szCs w:val="27"/>
+          <w:lang w:val="vi-VN"/>
+        </w:rPr>
+        <w:t>ệ thống được cài đặt và vận hành đúng như dự tính ban đầu</w:t>
+      </w:r>
+      <w:r>
+        <w:rPr>
+          <w:rFonts w:ascii="Cambria" w:eastAsia="Times New Roman" w:hAnsi="Cambria" w:cs="Times New Roman"/>
+          <w:color w:val="444444"/>
+          <w:sz w:val="27"/>
+          <w:szCs w:val="27"/>
+          <w:lang w:val="vi-VN"/>
+        </w:rPr>
+        <w:t>, và không có độ chậm trễ (delay)</w:t>
+      </w:r>
+      <w:r>
+        <w:rPr>
+          <w:rFonts w:ascii="Cambria" w:eastAsia="Times New Roman" w:hAnsi="Cambria" w:cs="Times New Roman"/>
+          <w:color w:val="444444"/>
+          <w:sz w:val="27"/>
+          <w:szCs w:val="27"/>
+        </w:rPr>
+        <w:t>, hoặc rất thấp,</w:t>
+      </w:r>
+      <w:r>
+        <w:rPr>
+          <w:rFonts w:ascii="Cambria" w:eastAsia="Times New Roman" w:hAnsi="Cambria" w:cs="Times New Roman"/>
+          <w:color w:val="444444"/>
+          <w:sz w:val="27"/>
+          <w:szCs w:val="27"/>
+          <w:lang w:val="vi-VN"/>
+        </w:rPr>
+        <w:t xml:space="preserve"> giữa các thao tác trong suốt quá trình sử dụng hệ thống</w:t>
+      </w:r>
+    </w:p>
+    <w:p>
+      <w:pPr>
+        <w:shd w:val="clear" w:color="auto" w:fill="FFFFFF"/>
+        <w:spacing w:after="0" w:line="240" w:lineRule="auto"/>
+        <w:ind w:left="720"/>
+        <w:textAlignment w:val="baseline"/>
+        <w:rPr>
+          <w:rFonts w:ascii="Raleway" w:eastAsia="Times New Roman" w:hAnsi="Raleway" w:cs="Times New Roman"/>
+          <w:color w:val="444444"/>
+          <w:sz w:val="27"/>
+          <w:szCs w:val="27"/>
+        </w:rPr>
+      </w:pPr>
+      <w:r>
+        <w:rPr>
+          <w:rFonts w:ascii="Raleway" w:eastAsia="Times New Roman" w:hAnsi="Raleway" w:cs="Times New Roman"/>
+          <w:color w:val="444444"/>
+          <w:sz w:val="27"/>
+          <w:szCs w:val="27"/>
+        </w:rPr>
+        <w:t>Kinh phí:</w:t>
+      </w:r>
+    </w:p>
+    <w:p>
+      <w:pPr>
+        <w:shd w:val="clear" w:color="auto" w:fill="FFFFFF"/>
+        <w:spacing w:after="0" w:line="240" w:lineRule="auto"/>
+        <w:ind w:left="1440"/>
+        <w:textAlignment w:val="baseline"/>
+        <w:rPr>
+          <w:rFonts w:ascii="Cambria" w:eastAsia="Times New Roman" w:hAnsi="Cambria" w:cs="Times New Roman"/>
+          <w:color w:val="444444"/>
+          <w:sz w:val="27"/>
+          <w:szCs w:val="27"/>
+        </w:rPr>
+      </w:pPr>
+      <w:r>
+        <w:rPr>
+          <w:rFonts w:ascii="Raleway" w:eastAsia="Times New Roman" w:hAnsi="Raleway" w:cs="Times New Roman"/>
+          <w:color w:val="444444"/>
+          <w:sz w:val="27"/>
+          <w:szCs w:val="27"/>
+        </w:rPr>
+        <w:t>Chi phí xây d</w:t>
+      </w:r>
+      <w:r>
+        <w:rPr>
+          <w:rFonts w:ascii="Cambria" w:eastAsia="Times New Roman" w:hAnsi="Cambria" w:cs="Times New Roman"/>
+          <w:color w:val="444444"/>
+          <w:sz w:val="27"/>
+          <w:szCs w:val="27"/>
+        </w:rPr>
+        <w:t>ựng và vận hành hệ thống sẽ không thay đổi trong suốt quá trình cài đặt hệ thống</w:t>
+      </w:r>
+    </w:p>
+    <w:p>
+      <w:pPr>
+        <w:shd w:val="clear" w:color="auto" w:fill="FFFFFF"/>
+        <w:spacing w:after="0" w:line="240" w:lineRule="auto"/>
+        <w:ind w:left="1440"/>
+        <w:textAlignment w:val="baseline"/>
+        <w:rPr>
+          <w:rFonts w:ascii="Cambria" w:eastAsia="Times New Roman" w:hAnsi="Cambria" w:cs="Times New Roman"/>
+          <w:color w:val="444444"/>
+          <w:sz w:val="27"/>
+          <w:szCs w:val="27"/>
+        </w:rPr>
+      </w:pPr>
+      <w:r>
+        <w:rPr>
+          <w:rFonts w:ascii="Cambria" w:eastAsia="Times New Roman" w:hAnsi="Cambria" w:cs="Times New Roman"/>
+          <w:color w:val="444444"/>
+          <w:sz w:val="27"/>
+          <w:szCs w:val="27"/>
+        </w:rPr>
+        <w:t xml:space="preserve">Chi phí huấn luyện sử dụng hệ thống sẽ được khấu trừ bên trong nội bộ chi phí đã kể trên, và </w:t>
+      </w:r>
+      <w:r>
+        <w:rPr>
+          <w:rFonts w:ascii="Cambria" w:eastAsia="Times New Roman" w:hAnsi="Cambria" w:cs="Times New Roman"/>
+          <w:color w:val="444444"/>
+          <w:sz w:val="27"/>
+          <w:szCs w:val="27"/>
+        </w:rPr>
+        <w:t>sẽ không phát sinh thêm bất kì chi phí khác</w:t>
+      </w:r>
     </w:p>
     <w:p>
       <w:pPr>
@@ -1712,7 +2416,29 @@
           <w:szCs w:val="28"/>
           <w:lang w:val="en-GB"/>
         </w:rPr>
-        <w:t xml:space="preserve">Hệ thống quản lý giao hàng có thể đáp ứng các nhu cầu: nhận hàng hóa từ công ty, nhận giao hàng giữa 2 khách hàng cho nhau thông qua các phương thức giao hàng </w:t>
+        <w:t>Hệ thống quản lý giao hàng có thể đáp ứng</w:t>
+      </w:r>
+      <w:r>
+        <w:rPr>
+          <w:rFonts w:eastAsiaTheme="majorEastAsia" w:cs="Times New Roman"/>
+          <w:b/>
+          <w:color w:val="000000" w:themeColor="text1"/>
+          <w:sz w:val="28"/>
+          <w:szCs w:val="28"/>
+          <w:lang w:val="en-GB"/>
+        </w:rPr>
+        <w:t>/phục vụ</w:t>
+      </w:r>
+      <w:r>
+        <w:rPr>
+          <w:rFonts w:eastAsiaTheme="majorEastAsia" w:cs="Times New Roman"/>
+          <w:b/>
+          <w:color w:val="000000" w:themeColor="text1"/>
+          <w:sz w:val="28"/>
+          <w:szCs w:val="28"/>
+          <w:lang w:val="en-GB"/>
+        </w:rPr>
+        <w:t xml:space="preserve"> các nhu cầu: nhận hàng hóa từ công ty, nhận giao hàng giữa 2 khách hàng cho nhau thông qua các phương thức giao hàng </w:t>
       </w:r>
       <w:r>
         <w:rPr>
@@ -1886,54 +2612,6 @@
         </w:rPr>
         <w:t xml:space="preserve"> cần có kết nối internet có dây hoặc không dây</w:t>
       </w:r>
-    </w:p>
-    <w:p>
-      <w:pPr>
-        <w:rPr>
-          <w:rFonts w:eastAsiaTheme="majorEastAsia" w:cs="Times New Roman"/>
-          <w:b/>
-          <w:color w:val="000000" w:themeColor="text1"/>
-          <w:sz w:val="28"/>
-          <w:szCs w:val="28"/>
-          <w:lang w:val="en-GB"/>
-        </w:rPr>
-      </w:pPr>
-    </w:p>
-    <w:p>
-      <w:pPr>
-        <w:rPr>
-          <w:rFonts w:eastAsiaTheme="majorEastAsia" w:cs="Times New Roman"/>
-          <w:b/>
-          <w:color w:val="000000" w:themeColor="text1"/>
-          <w:sz w:val="28"/>
-          <w:szCs w:val="28"/>
-          <w:lang w:val="en-GB"/>
-        </w:rPr>
-      </w:pPr>
-    </w:p>
-    <w:p>
-      <w:pPr>
-        <w:rPr>
-          <w:rFonts w:eastAsiaTheme="majorEastAsia" w:cs="Times New Roman"/>
-          <w:b/>
-          <w:color w:val="000000" w:themeColor="text1"/>
-          <w:sz w:val="28"/>
-          <w:szCs w:val="28"/>
-          <w:lang w:val="en-GB"/>
-        </w:rPr>
-      </w:pPr>
-    </w:p>
-    <w:p>
-      <w:pPr>
-        <w:rPr>
-          <w:rFonts w:eastAsiaTheme="majorEastAsia" w:cs="Times New Roman"/>
-          <w:b/>
-          <w:color w:val="000000" w:themeColor="text1"/>
-          <w:sz w:val="28"/>
-          <w:szCs w:val="28"/>
-          <w:lang w:val="en-GB"/>
-        </w:rPr>
-      </w:pPr>
     </w:p>
     <w:p>
       <w:pPr>
@@ -3205,6 +3883,7 @@
                 <w:szCs w:val="28"/>
                 <w:lang w:val="en-GB"/>
               </w:rPr>
+              <w:lastRenderedPageBreak/>
               <w:t>Nhận hàng hóa từ công ty</w:t>
             </w:r>
           </w:p>
@@ -4197,78 +4876,6 @@
         </w:tc>
       </w:tr>
     </w:tbl>
-    <w:p>
-      <w:pPr>
-        <w:rPr>
-          <w:rFonts w:eastAsiaTheme="majorEastAsia" w:cs="Times New Roman"/>
-          <w:b/>
-          <w:color w:val="000000" w:themeColor="text1"/>
-          <w:sz w:val="28"/>
-          <w:szCs w:val="28"/>
-          <w:lang w:val="en-GB"/>
-        </w:rPr>
-      </w:pPr>
-    </w:p>
-    <w:p>
-      <w:pPr>
-        <w:rPr>
-          <w:rFonts w:eastAsiaTheme="majorEastAsia" w:cs="Times New Roman"/>
-          <w:b/>
-          <w:color w:val="000000" w:themeColor="text1"/>
-          <w:sz w:val="28"/>
-          <w:szCs w:val="28"/>
-          <w:lang w:val="en-GB"/>
-        </w:rPr>
-      </w:pPr>
-    </w:p>
-    <w:p>
-      <w:pPr>
-        <w:rPr>
-          <w:rFonts w:eastAsiaTheme="majorEastAsia" w:cs="Times New Roman"/>
-          <w:b/>
-          <w:color w:val="000000" w:themeColor="text1"/>
-          <w:sz w:val="28"/>
-          <w:szCs w:val="28"/>
-          <w:lang w:val="en-GB"/>
-        </w:rPr>
-      </w:pPr>
-    </w:p>
-    <w:p>
-      <w:pPr>
-        <w:rPr>
-          <w:rFonts w:eastAsiaTheme="majorEastAsia" w:cs="Times New Roman"/>
-          <w:b/>
-          <w:color w:val="000000" w:themeColor="text1"/>
-          <w:sz w:val="28"/>
-          <w:szCs w:val="28"/>
-          <w:lang w:val="en-GB"/>
-        </w:rPr>
-      </w:pPr>
-    </w:p>
-    <w:p>
-      <w:pPr>
-        <w:rPr>
-          <w:rFonts w:eastAsiaTheme="majorEastAsia" w:cs="Times New Roman"/>
-          <w:b/>
-          <w:color w:val="000000" w:themeColor="text1"/>
-          <w:sz w:val="28"/>
-          <w:szCs w:val="28"/>
-          <w:lang w:val="en-GB"/>
-        </w:rPr>
-      </w:pPr>
-    </w:p>
-    <w:p>
-      <w:pPr>
-        <w:rPr>
-          <w:rFonts w:eastAsiaTheme="majorEastAsia" w:cs="Times New Roman"/>
-          <w:b/>
-          <w:color w:val="000000" w:themeColor="text1"/>
-          <w:sz w:val="28"/>
-          <w:szCs w:val="28"/>
-          <w:lang w:val="en-GB"/>
-        </w:rPr>
-      </w:pPr>
-    </w:p>
     <w:p>
       <w:pPr>
         <w:rPr>
@@ -4306,7 +4913,6 @@
           <w:szCs w:val="28"/>
           <w:lang w:val="en-GB"/>
         </w:rPr>
-        <w:lastRenderedPageBreak/>
         <w:t>Actor và use case</w:t>
       </w:r>
     </w:p>
@@ -4441,6 +5047,7 @@
           <w:sz w:val="28"/>
           <w:szCs w:val="28"/>
         </w:rPr>
+        <w:lastRenderedPageBreak/>
         <w:drawing>
           <wp:inline distT="0" distB="0" distL="0" distR="0" wp14:anchorId="36A16E2A" wp14:editId="4221B13F">
             <wp:extent cx="6137910" cy="2625090"/>
@@ -4523,7 +5130,6 @@
           <w:sz w:val="28"/>
           <w:szCs w:val="28"/>
         </w:rPr>
-        <w:lastRenderedPageBreak/>
         <w:drawing>
           <wp:inline distT="0" distB="0" distL="0" distR="0" wp14:anchorId="177D1CDB" wp14:editId="35C8AA11">
             <wp:extent cx="4610743" cy="2676899"/>
@@ -4610,7 +5216,29 @@
           <w:szCs w:val="28"/>
           <w:lang w:val="en-GB"/>
         </w:rPr>
-        <w:t>Actor &amp; Use Case Description</w:t>
+        <w:t xml:space="preserve">Actor </w:t>
+      </w:r>
+      <w:r>
+        <w:rPr>
+          <w:rFonts w:eastAsiaTheme="majorEastAsia" w:cs="Times New Roman"/>
+          <w:b/>
+          <w:color w:val="000000" w:themeColor="text1"/>
+          <w:sz w:val="28"/>
+          <w:szCs w:val="28"/>
+          <w:lang w:val="vi-VN"/>
+        </w:rPr>
+        <w:t>Description</w:t>
+      </w:r>
+      <w:r>
+        <w:rPr>
+          <w:rFonts w:eastAsiaTheme="majorEastAsia" w:cs="Times New Roman"/>
+          <w:b/>
+          <w:color w:val="000000" w:themeColor="text1"/>
+          <w:sz w:val="28"/>
+          <w:szCs w:val="28"/>
+          <w:lang w:val="en-GB"/>
+        </w:rPr>
+        <w:t>&amp; Use Case Description</w:t>
       </w:r>
     </w:p>
     <w:tbl>
@@ -5562,6 +6190,7 @@
                 <w:rFonts w:ascii="Calibri" w:eastAsia="Times New Roman" w:hAnsi="Calibri" w:cs="Calibri"/>
                 <w:color w:val="000000"/>
               </w:rPr>
+              <w:lastRenderedPageBreak/>
               <w:t>2</w:t>
             </w:r>
           </w:p>
@@ -7131,7 +7760,6 @@
                 <w:rFonts w:ascii="Calibri" w:eastAsia="Times New Roman" w:hAnsi="Calibri" w:cs="Calibri"/>
                 <w:color w:val="000000"/>
               </w:rPr>
-              <w:lastRenderedPageBreak/>
               <w:t>14</w:t>
             </w:r>
           </w:p>
@@ -8065,10 +8693,7 @@
         <w:ind w:left="-5"/>
       </w:pPr>
       <w:r>
-        <w:t>6.</w:t>
-      </w:r>
-      <w:r>
-        <w:t>1.</w:t>
+        <w:t>6.1.</w:t>
       </w:r>
       <w:r>
         <w:t>1</w:t>
@@ -8114,7 +8739,6 @@
         <w:tblCellMar>
           <w:top w:w="53" w:type="dxa"/>
           <w:left w:w="107" w:type="dxa"/>
-          <w:bottom w:w="0" w:type="dxa"/>
           <w:right w:w="46" w:type="dxa"/>
         </w:tblCellMar>
         <w:tblLook w:val="04A0" w:firstRow="1" w:lastRow="0" w:firstColumn="1" w:lastColumn="0" w:noHBand="0" w:noVBand="1"/>
@@ -8311,20 +8935,17 @@
           </w:tcPr>
           <w:p>
             <w:pPr>
-              <w:spacing w:after="17" w:line="259" w:lineRule="auto"/>
-              <w:ind w:left="2"/>
-            </w:pPr>
-            <w:r>
-              <w:t xml:space="preserve">Admin/Devision </w:t>
-            </w:r>
-          </w:p>
-          <w:p>
-            <w:pPr>
               <w:spacing w:line="259" w:lineRule="auto"/>
               <w:ind w:left="2"/>
             </w:pPr>
             <w:r>
-              <w:t xml:space="preserve">Leader/Staff/BOD </w:t>
+              <w:rPr>
+                <w:lang w:val="vi-VN"/>
+              </w:rPr>
+              <w:t>Bộ phận giao hàng / Nhân viên / Khách hàng</w:t>
+            </w:r>
+            <w:r>
+              <w:t xml:space="preserve"> </w:t>
             </w:r>
           </w:p>
         </w:tc>
@@ -8468,12 +9089,7 @@
               <w:ind w:left="2"/>
             </w:pPr>
             <w:r>
-              <w:t>Chuyển tới trang default với role tương ứn</w:t>
-            </w:r>
-            <w:bookmarkStart w:id="0" w:name="_GoBack"/>
-            <w:bookmarkEnd w:id="0"/>
-            <w:r>
-              <w:t xml:space="preserve">g </w:t>
+              <w:t xml:space="preserve">Chuyển tới trang default với role tương ứng </w:t>
             </w:r>
           </w:p>
         </w:tc>
@@ -8502,7 +9118,6 @@
         <w:tblCellMar>
           <w:top w:w="53" w:type="dxa"/>
           <w:left w:w="107" w:type="dxa"/>
-          <w:bottom w:w="0" w:type="dxa"/>
           <w:right w:w="35" w:type="dxa"/>
         </w:tblCellMar>
         <w:tblLook w:val="04A0" w:firstRow="1" w:lastRow="0" w:firstColumn="1" w:lastColumn="0" w:noHBand="0" w:noVBand="1"/>
@@ -8888,12 +9503,12 @@
         <w:rPr>
           <w:rFonts w:eastAsiaTheme="majorEastAsia" w:cs="Times New Roman"/>
           <w:b/>
-          <w:color w:val="000000" w:themeColor="text1"/>
-          <w:sz w:val="28"/>
-          <w:szCs w:val="28"/>
-          <w:lang w:val="en-GB"/>
-        </w:rPr>
-        <w:lastRenderedPageBreak/>
+          <w:noProof/>
+          <w:color w:val="000000" w:themeColor="text1"/>
+          <w:sz w:val="28"/>
+          <w:szCs w:val="28"/>
+          <w:lang w:val="en-GB"/>
+        </w:rPr>
         <w:drawing>
           <wp:inline distT="0" distB="0" distL="0" distR="0" wp14:anchorId="22028F9D" wp14:editId="32FA5E1C">
             <wp:extent cx="6137910" cy="2947670"/>
@@ -8970,6 +9585,7 @@
         <w:rPr>
           <w:rFonts w:eastAsiaTheme="majorEastAsia" w:cs="Times New Roman"/>
           <w:b/>
+          <w:noProof/>
           <w:color w:val="000000" w:themeColor="text1"/>
           <w:sz w:val="28"/>
           <w:szCs w:val="28"/>
@@ -9183,6 +9799,7 @@
         <w:rPr>
           <w:rFonts w:eastAsiaTheme="majorEastAsia" w:cs="Times New Roman"/>
           <w:b/>
+          <w:noProof/>
           <w:color w:val="000000" w:themeColor="text1"/>
           <w:sz w:val="28"/>
           <w:szCs w:val="28"/>
@@ -9265,6 +9882,7 @@
         <w:rPr>
           <w:rFonts w:eastAsiaTheme="majorEastAsia" w:cs="Times New Roman"/>
           <w:b/>
+          <w:noProof/>
           <w:color w:val="000000" w:themeColor="text1"/>
           <w:sz w:val="28"/>
           <w:szCs w:val="28"/>
@@ -9347,6 +9965,7 @@
         <w:rPr>
           <w:rFonts w:eastAsiaTheme="majorEastAsia" w:cs="Times New Roman"/>
           <w:b/>
+          <w:noProof/>
           <w:color w:val="000000" w:themeColor="text1"/>
           <w:sz w:val="28"/>
           <w:szCs w:val="28"/>
@@ -9659,6 +10278,7 @@
         <w:rPr>
           <w:rFonts w:eastAsiaTheme="majorEastAsia" w:cs="Times New Roman"/>
           <w:b/>
+          <w:noProof/>
           <w:color w:val="000000" w:themeColor="text1"/>
           <w:sz w:val="28"/>
           <w:szCs w:val="28"/>
@@ -9934,7 +10554,7 @@
 </file>
 
 <file path=word/endnotes.xml><?xml version="1.0" encoding="utf-8"?>
-<w:endnotes xmlns:wpc="http://schemas.microsoft.com/office/word/2010/wordprocessingCanvas" xmlns:cx="http://schemas.microsoft.com/office/drawing/2014/chartex" xmlns:mc="http://schemas.openxmlformats.org/markup-compatibility/2006" xmlns:o="urn:schemas-microsoft-com:office:office" xmlns:r="http://schemas.openxmlformats.org/officeDocument/2006/relationships" xmlns:m="http://schemas.openxmlformats.org/officeDocument/2006/math" xmlns:v="urn:schemas-microsoft-com:vml" xmlns:wp14="http://schemas.microsoft.com/office/word/2010/wordprocessingDrawing" xmlns:wp="http://schemas.openxmlformats.org/drawingml/2006/wordprocessingDrawing" xmlns:w10="urn:schemas-microsoft-com:office:word" xmlns:w="http://schemas.openxmlformats.org/wordprocessingml/2006/main" xmlns:w14="http://schemas.microsoft.com/office/word/2010/wordml" xmlns:w15="http://schemas.microsoft.com/office/word/2012/wordml" xmlns:w16se="http://schemas.microsoft.com/office/word/2015/wordml/symex" xmlns:wpg="http://schemas.microsoft.com/office/word/2010/wordprocessingGroup" xmlns:wpi="http://schemas.microsoft.com/office/word/2010/wordprocessingInk" xmlns:wne="http://schemas.microsoft.com/office/word/2006/wordml" xmlns:wps="http://schemas.microsoft.com/office/word/2010/wordprocessingShape" mc:Ignorable="w14 w15 w16se wp14">
+<w:endnotes xmlns:wpc="http://schemas.microsoft.com/office/word/2010/wordprocessingCanvas" xmlns:cx="http://schemas.microsoft.com/office/drawing/2014/chartex" xmlns:cx1="http://schemas.microsoft.com/office/drawing/2015/9/8/chartex" xmlns:cx2="http://schemas.microsoft.com/office/drawing/2015/10/21/chartex" xmlns:cx3="http://schemas.microsoft.com/office/drawing/2016/5/9/chartex" xmlns:cx4="http://schemas.microsoft.com/office/drawing/2016/5/10/chartex" xmlns:cx5="http://schemas.microsoft.com/office/drawing/2016/5/11/chartex" xmlns:cx6="http://schemas.microsoft.com/office/drawing/2016/5/12/chartex" xmlns:cx7="http://schemas.microsoft.com/office/drawing/2016/5/13/chartex" xmlns:cx8="http://schemas.microsoft.com/office/drawing/2016/5/14/chartex" xmlns:mc="http://schemas.openxmlformats.org/markup-compatibility/2006" xmlns:aink="http://schemas.microsoft.com/office/drawing/2016/ink" xmlns:am3d="http://schemas.microsoft.com/office/drawing/2017/model3d" xmlns:o="urn:schemas-microsoft-com:office:office" xmlns:oel="http://schemas.microsoft.com/office/2019/extlst" xmlns:r="http://schemas.openxmlformats.org/officeDocument/2006/relationships" xmlns:m="http://schemas.openxmlformats.org/officeDocument/2006/math" xmlns:v="urn:schemas-microsoft-com:vml" xmlns:wp14="http://schemas.microsoft.com/office/word/2010/wordprocessingDrawing" xmlns:wp="http://schemas.openxmlformats.org/drawingml/2006/wordprocessingDrawing" xmlns:w10="urn:schemas-microsoft-com:office:word" xmlns:w="http://schemas.openxmlformats.org/wordprocessingml/2006/main" xmlns:w14="http://schemas.microsoft.com/office/word/2010/wordml" xmlns:w15="http://schemas.microsoft.com/office/word/2012/wordml" xmlns:w16cex="http://schemas.microsoft.com/office/word/2018/wordml/cex" xmlns:w16cid="http://schemas.microsoft.com/office/word/2016/wordml/cid" xmlns:w16="http://schemas.microsoft.com/office/word/2018/wordml" xmlns:w16sdtdh="http://schemas.microsoft.com/office/word/2020/wordml/sdtdatahash" xmlns:w16se="http://schemas.microsoft.com/office/word/2015/wordml/symex" xmlns:wpg="http://schemas.microsoft.com/office/word/2010/wordprocessingGroup" xmlns:wpi="http://schemas.microsoft.com/office/word/2010/wordprocessingInk" xmlns:wne="http://schemas.microsoft.com/office/word/2006/wordml" xmlns:wps="http://schemas.microsoft.com/office/word/2010/wordprocessingShape" mc:Ignorable="w14 w15 w16se w16cid w16 w16cex w16sdtdh wp14">
   <w:endnote w:type="separator" w:id="-1">
     <w:p>
       <w:pPr>
@@ -9959,7 +10579,7 @@
 </file>
 
 <file path=word/footer1.xml><?xml version="1.0" encoding="utf-8"?>
-<w:ftr xmlns:wpc="http://schemas.microsoft.com/office/word/2010/wordprocessingCanvas" xmlns:cx="http://schemas.microsoft.com/office/drawing/2014/chartex" xmlns:mc="http://schemas.openxmlformats.org/markup-compatibility/2006" xmlns:o="urn:schemas-microsoft-com:office:office" xmlns:r="http://schemas.openxmlformats.org/officeDocument/2006/relationships" xmlns:m="http://schemas.openxmlformats.org/officeDocument/2006/math" xmlns:v="urn:schemas-microsoft-com:vml" xmlns:wp14="http://schemas.microsoft.com/office/word/2010/wordprocessingDrawing" xmlns:wp="http://schemas.openxmlformats.org/drawingml/2006/wordprocessingDrawing" xmlns:w10="urn:schemas-microsoft-com:office:word" xmlns:w="http://schemas.openxmlformats.org/wordprocessingml/2006/main" xmlns:w14="http://schemas.microsoft.com/office/word/2010/wordml" xmlns:w15="http://schemas.microsoft.com/office/word/2012/wordml" xmlns:w16se="http://schemas.microsoft.com/office/word/2015/wordml/symex" xmlns:wpg="http://schemas.microsoft.com/office/word/2010/wordprocessingGroup" xmlns:wpi="http://schemas.microsoft.com/office/word/2010/wordprocessingInk" xmlns:wne="http://schemas.microsoft.com/office/word/2006/wordml" xmlns:wps="http://schemas.microsoft.com/office/word/2010/wordprocessingShape" mc:Ignorable="w14 w15 w16se wp14">
+<w:ftr xmlns:wpc="http://schemas.microsoft.com/office/word/2010/wordprocessingCanvas" xmlns:cx="http://schemas.microsoft.com/office/drawing/2014/chartex" xmlns:cx1="http://schemas.microsoft.com/office/drawing/2015/9/8/chartex" xmlns:cx2="http://schemas.microsoft.com/office/drawing/2015/10/21/chartex" xmlns:cx3="http://schemas.microsoft.com/office/drawing/2016/5/9/chartex" xmlns:cx4="http://schemas.microsoft.com/office/drawing/2016/5/10/chartex" xmlns:cx5="http://schemas.microsoft.com/office/drawing/2016/5/11/chartex" xmlns:cx6="http://schemas.microsoft.com/office/drawing/2016/5/12/chartex" xmlns:cx7="http://schemas.microsoft.com/office/drawing/2016/5/13/chartex" xmlns:cx8="http://schemas.microsoft.com/office/drawing/2016/5/14/chartex" xmlns:mc="http://schemas.openxmlformats.org/markup-compatibility/2006" xmlns:aink="http://schemas.microsoft.com/office/drawing/2016/ink" xmlns:am3d="http://schemas.microsoft.com/office/drawing/2017/model3d" xmlns:o="urn:schemas-microsoft-com:office:office" xmlns:oel="http://schemas.microsoft.com/office/2019/extlst" xmlns:r="http://schemas.openxmlformats.org/officeDocument/2006/relationships" xmlns:m="http://schemas.openxmlformats.org/officeDocument/2006/math" xmlns:v="urn:schemas-microsoft-com:vml" xmlns:wp14="http://schemas.microsoft.com/office/word/2010/wordprocessingDrawing" xmlns:wp="http://schemas.openxmlformats.org/drawingml/2006/wordprocessingDrawing" xmlns:w10="urn:schemas-microsoft-com:office:word" xmlns:w="http://schemas.openxmlformats.org/wordprocessingml/2006/main" xmlns:w14="http://schemas.microsoft.com/office/word/2010/wordml" xmlns:w15="http://schemas.microsoft.com/office/word/2012/wordml" xmlns:w16cex="http://schemas.microsoft.com/office/word/2018/wordml/cex" xmlns:w16cid="http://schemas.microsoft.com/office/word/2016/wordml/cid" xmlns:w16="http://schemas.microsoft.com/office/word/2018/wordml" xmlns:w16sdtdh="http://schemas.microsoft.com/office/word/2020/wordml/sdtdatahash" xmlns:w16se="http://schemas.microsoft.com/office/word/2015/wordml/symex" xmlns:wpg="http://schemas.microsoft.com/office/word/2010/wordprocessingGroup" xmlns:wpi="http://schemas.microsoft.com/office/word/2010/wordprocessingInk" xmlns:wne="http://schemas.microsoft.com/office/word/2006/wordml" xmlns:wps="http://schemas.microsoft.com/office/word/2010/wordprocessingShape" mc:Ignorable="w14 w15 w16se w16cid w16 w16cex w16sdtdh wp14">
   <w:p>
     <w:pPr>
       <w:pStyle w:val="Footer"/>
@@ -9971,7 +10591,7 @@
 </file>
 
 <file path=word/footer2.xml><?xml version="1.0" encoding="utf-8"?>
-<w:ftr xmlns:wpc="http://schemas.microsoft.com/office/word/2010/wordprocessingCanvas" xmlns:cx="http://schemas.microsoft.com/office/drawing/2014/chartex" xmlns:mc="http://schemas.openxmlformats.org/markup-compatibility/2006" xmlns:o="urn:schemas-microsoft-com:office:office" xmlns:r="http://schemas.openxmlformats.org/officeDocument/2006/relationships" xmlns:m="http://schemas.openxmlformats.org/officeDocument/2006/math" xmlns:v="urn:schemas-microsoft-com:vml" xmlns:wp14="http://schemas.microsoft.com/office/word/2010/wordprocessingDrawing" xmlns:wp="http://schemas.openxmlformats.org/drawingml/2006/wordprocessingDrawing" xmlns:w10="urn:schemas-microsoft-com:office:word" xmlns:w="http://schemas.openxmlformats.org/wordprocessingml/2006/main" xmlns:w14="http://schemas.microsoft.com/office/word/2010/wordml" xmlns:w15="http://schemas.microsoft.com/office/word/2012/wordml" xmlns:w16se="http://schemas.microsoft.com/office/word/2015/wordml/symex" xmlns:wpg="http://schemas.microsoft.com/office/word/2010/wordprocessingGroup" xmlns:wpi="http://schemas.microsoft.com/office/word/2010/wordprocessingInk" xmlns:wne="http://schemas.microsoft.com/office/word/2006/wordml" xmlns:wps="http://schemas.microsoft.com/office/word/2010/wordprocessingShape" mc:Ignorable="w14 w15 w16se wp14">
+<w:ftr xmlns:wpc="http://schemas.microsoft.com/office/word/2010/wordprocessingCanvas" xmlns:cx="http://schemas.microsoft.com/office/drawing/2014/chartex" xmlns:cx1="http://schemas.microsoft.com/office/drawing/2015/9/8/chartex" xmlns:cx2="http://schemas.microsoft.com/office/drawing/2015/10/21/chartex" xmlns:cx3="http://schemas.microsoft.com/office/drawing/2016/5/9/chartex" xmlns:cx4="http://schemas.microsoft.com/office/drawing/2016/5/10/chartex" xmlns:cx5="http://schemas.microsoft.com/office/drawing/2016/5/11/chartex" xmlns:cx6="http://schemas.microsoft.com/office/drawing/2016/5/12/chartex" xmlns:cx7="http://schemas.microsoft.com/office/drawing/2016/5/13/chartex" xmlns:cx8="http://schemas.microsoft.com/office/drawing/2016/5/14/chartex" xmlns:mc="http://schemas.openxmlformats.org/markup-compatibility/2006" xmlns:aink="http://schemas.microsoft.com/office/drawing/2016/ink" xmlns:am3d="http://schemas.microsoft.com/office/drawing/2017/model3d" xmlns:o="urn:schemas-microsoft-com:office:office" xmlns:oel="http://schemas.microsoft.com/office/2019/extlst" xmlns:r="http://schemas.openxmlformats.org/officeDocument/2006/relationships" xmlns:m="http://schemas.openxmlformats.org/officeDocument/2006/math" xmlns:v="urn:schemas-microsoft-com:vml" xmlns:wp14="http://schemas.microsoft.com/office/word/2010/wordprocessingDrawing" xmlns:wp="http://schemas.openxmlformats.org/drawingml/2006/wordprocessingDrawing" xmlns:w10="urn:schemas-microsoft-com:office:word" xmlns:w="http://schemas.openxmlformats.org/wordprocessingml/2006/main" xmlns:w14="http://schemas.microsoft.com/office/word/2010/wordml" xmlns:w15="http://schemas.microsoft.com/office/word/2012/wordml" xmlns:w16cex="http://schemas.microsoft.com/office/word/2018/wordml/cex" xmlns:w16cid="http://schemas.microsoft.com/office/word/2016/wordml/cid" xmlns:w16="http://schemas.microsoft.com/office/word/2018/wordml" xmlns:w16sdtdh="http://schemas.microsoft.com/office/word/2020/wordml/sdtdatahash" xmlns:w16se="http://schemas.microsoft.com/office/word/2015/wordml/symex" xmlns:wpg="http://schemas.microsoft.com/office/word/2010/wordprocessingGroup" xmlns:wpi="http://schemas.microsoft.com/office/word/2010/wordprocessingInk" xmlns:wne="http://schemas.microsoft.com/office/word/2006/wordml" xmlns:wps="http://schemas.microsoft.com/office/word/2010/wordprocessingShape" mc:Ignorable="w14 w15 w16se w16cid w16 w16cex w16sdtdh wp14">
   <w:sdt>
     <w:sdtPr>
       <w:id w:val="667831477"/>
@@ -10038,7 +10658,7 @@
 </file>
 
 <file path=word/footer3.xml><?xml version="1.0" encoding="utf-8"?>
-<w:ftr xmlns:wpc="http://schemas.microsoft.com/office/word/2010/wordprocessingCanvas" xmlns:cx="http://schemas.microsoft.com/office/drawing/2014/chartex" xmlns:mc="http://schemas.openxmlformats.org/markup-compatibility/2006" xmlns:o="urn:schemas-microsoft-com:office:office" xmlns:r="http://schemas.openxmlformats.org/officeDocument/2006/relationships" xmlns:m="http://schemas.openxmlformats.org/officeDocument/2006/math" xmlns:v="urn:schemas-microsoft-com:vml" xmlns:wp14="http://schemas.microsoft.com/office/word/2010/wordprocessingDrawing" xmlns:wp="http://schemas.openxmlformats.org/drawingml/2006/wordprocessingDrawing" xmlns:w10="urn:schemas-microsoft-com:office:word" xmlns:w="http://schemas.openxmlformats.org/wordprocessingml/2006/main" xmlns:w14="http://schemas.microsoft.com/office/word/2010/wordml" xmlns:w15="http://schemas.microsoft.com/office/word/2012/wordml" xmlns:w16se="http://schemas.microsoft.com/office/word/2015/wordml/symex" xmlns:wpg="http://schemas.microsoft.com/office/word/2010/wordprocessingGroup" xmlns:wpi="http://schemas.microsoft.com/office/word/2010/wordprocessingInk" xmlns:wne="http://schemas.microsoft.com/office/word/2006/wordml" xmlns:wps="http://schemas.microsoft.com/office/word/2010/wordprocessingShape" mc:Ignorable="w14 w15 w16se wp14">
+<w:ftr xmlns:wpc="http://schemas.microsoft.com/office/word/2010/wordprocessingCanvas" xmlns:cx="http://schemas.microsoft.com/office/drawing/2014/chartex" xmlns:cx1="http://schemas.microsoft.com/office/drawing/2015/9/8/chartex" xmlns:cx2="http://schemas.microsoft.com/office/drawing/2015/10/21/chartex" xmlns:cx3="http://schemas.microsoft.com/office/drawing/2016/5/9/chartex" xmlns:cx4="http://schemas.microsoft.com/office/drawing/2016/5/10/chartex" xmlns:cx5="http://schemas.microsoft.com/office/drawing/2016/5/11/chartex" xmlns:cx6="http://schemas.microsoft.com/office/drawing/2016/5/12/chartex" xmlns:cx7="http://schemas.microsoft.com/office/drawing/2016/5/13/chartex" xmlns:cx8="http://schemas.microsoft.com/office/drawing/2016/5/14/chartex" xmlns:mc="http://schemas.openxmlformats.org/markup-compatibility/2006" xmlns:aink="http://schemas.microsoft.com/office/drawing/2016/ink" xmlns:am3d="http://schemas.microsoft.com/office/drawing/2017/model3d" xmlns:o="urn:schemas-microsoft-com:office:office" xmlns:oel="http://schemas.microsoft.com/office/2019/extlst" xmlns:r="http://schemas.openxmlformats.org/officeDocument/2006/relationships" xmlns:m="http://schemas.openxmlformats.org/officeDocument/2006/math" xmlns:v="urn:schemas-microsoft-com:vml" xmlns:wp14="http://schemas.microsoft.com/office/word/2010/wordprocessingDrawing" xmlns:wp="http://schemas.openxmlformats.org/drawingml/2006/wordprocessingDrawing" xmlns:w10="urn:schemas-microsoft-com:office:word" xmlns:w="http://schemas.openxmlformats.org/wordprocessingml/2006/main" xmlns:w14="http://schemas.microsoft.com/office/word/2010/wordml" xmlns:w15="http://schemas.microsoft.com/office/word/2012/wordml" xmlns:w16cex="http://schemas.microsoft.com/office/word/2018/wordml/cex" xmlns:w16cid="http://schemas.microsoft.com/office/word/2016/wordml/cid" xmlns:w16="http://schemas.microsoft.com/office/word/2018/wordml" xmlns:w16sdtdh="http://schemas.microsoft.com/office/word/2020/wordml/sdtdatahash" xmlns:w16se="http://schemas.microsoft.com/office/word/2015/wordml/symex" xmlns:wpg="http://schemas.microsoft.com/office/word/2010/wordprocessingGroup" xmlns:wpi="http://schemas.microsoft.com/office/word/2010/wordprocessingInk" xmlns:wne="http://schemas.microsoft.com/office/word/2006/wordml" xmlns:wps="http://schemas.microsoft.com/office/word/2010/wordprocessingShape" mc:Ignorable="w14 w15 w16se w16cid w16 w16cex w16sdtdh wp14">
   <w:p>
     <w:pPr>
       <w:pStyle w:val="Footer"/>
@@ -10050,7 +10670,7 @@
 </file>
 
 <file path=word/footer4.xml><?xml version="1.0" encoding="utf-8"?>
-<w:ftr xmlns:wpc="http://schemas.microsoft.com/office/word/2010/wordprocessingCanvas" xmlns:cx="http://schemas.microsoft.com/office/drawing/2014/chartex" xmlns:mc="http://schemas.openxmlformats.org/markup-compatibility/2006" xmlns:o="urn:schemas-microsoft-com:office:office" xmlns:r="http://schemas.openxmlformats.org/officeDocument/2006/relationships" xmlns:m="http://schemas.openxmlformats.org/officeDocument/2006/math" xmlns:v="urn:schemas-microsoft-com:vml" xmlns:wp14="http://schemas.microsoft.com/office/word/2010/wordprocessingDrawing" xmlns:wp="http://schemas.openxmlformats.org/drawingml/2006/wordprocessingDrawing" xmlns:w10="urn:schemas-microsoft-com:office:word" xmlns:w="http://schemas.openxmlformats.org/wordprocessingml/2006/main" xmlns:w14="http://schemas.microsoft.com/office/word/2010/wordml" xmlns:w15="http://schemas.microsoft.com/office/word/2012/wordml" xmlns:w16se="http://schemas.microsoft.com/office/word/2015/wordml/symex" xmlns:wpg="http://schemas.microsoft.com/office/word/2010/wordprocessingGroup" xmlns:wpi="http://schemas.microsoft.com/office/word/2010/wordprocessingInk" xmlns:wne="http://schemas.microsoft.com/office/word/2006/wordml" xmlns:wps="http://schemas.microsoft.com/office/word/2010/wordprocessingShape" mc:Ignorable="w14 w15 w16se wp14">
+<w:ftr xmlns:wpc="http://schemas.microsoft.com/office/word/2010/wordprocessingCanvas" xmlns:cx="http://schemas.microsoft.com/office/drawing/2014/chartex" xmlns:cx1="http://schemas.microsoft.com/office/drawing/2015/9/8/chartex" xmlns:cx2="http://schemas.microsoft.com/office/drawing/2015/10/21/chartex" xmlns:cx3="http://schemas.microsoft.com/office/drawing/2016/5/9/chartex" xmlns:cx4="http://schemas.microsoft.com/office/drawing/2016/5/10/chartex" xmlns:cx5="http://schemas.microsoft.com/office/drawing/2016/5/11/chartex" xmlns:cx6="http://schemas.microsoft.com/office/drawing/2016/5/12/chartex" xmlns:cx7="http://schemas.microsoft.com/office/drawing/2016/5/13/chartex" xmlns:cx8="http://schemas.microsoft.com/office/drawing/2016/5/14/chartex" xmlns:mc="http://schemas.openxmlformats.org/markup-compatibility/2006" xmlns:aink="http://schemas.microsoft.com/office/drawing/2016/ink" xmlns:am3d="http://schemas.microsoft.com/office/drawing/2017/model3d" xmlns:o="urn:schemas-microsoft-com:office:office" xmlns:oel="http://schemas.microsoft.com/office/2019/extlst" xmlns:r="http://schemas.openxmlformats.org/officeDocument/2006/relationships" xmlns:m="http://schemas.openxmlformats.org/officeDocument/2006/math" xmlns:v="urn:schemas-microsoft-com:vml" xmlns:wp14="http://schemas.microsoft.com/office/word/2010/wordprocessingDrawing" xmlns:wp="http://schemas.openxmlformats.org/drawingml/2006/wordprocessingDrawing" xmlns:w10="urn:schemas-microsoft-com:office:word" xmlns:w="http://schemas.openxmlformats.org/wordprocessingml/2006/main" xmlns:w14="http://schemas.microsoft.com/office/word/2010/wordml" xmlns:w15="http://schemas.microsoft.com/office/word/2012/wordml" xmlns:w16cex="http://schemas.microsoft.com/office/word/2018/wordml/cex" xmlns:w16cid="http://schemas.microsoft.com/office/word/2016/wordml/cid" xmlns:w16="http://schemas.microsoft.com/office/word/2018/wordml" xmlns:w16sdtdh="http://schemas.microsoft.com/office/word/2020/wordml/sdtdatahash" xmlns:w16se="http://schemas.microsoft.com/office/word/2015/wordml/symex" xmlns:wpg="http://schemas.microsoft.com/office/word/2010/wordprocessingGroup" xmlns:wpi="http://schemas.microsoft.com/office/word/2010/wordprocessingInk" xmlns:wne="http://schemas.microsoft.com/office/word/2006/wordml" xmlns:wps="http://schemas.microsoft.com/office/word/2010/wordprocessingShape" mc:Ignorable="w14 w15 w16se w16cid w16 w16cex w16sdtdh wp14">
   <w:p>
     <w:pPr>
       <w:pStyle w:val="Footer"/>
@@ -10062,7 +10682,7 @@
 </file>
 
 <file path=word/footer5.xml><?xml version="1.0" encoding="utf-8"?>
-<w:ftr xmlns:wpc="http://schemas.microsoft.com/office/word/2010/wordprocessingCanvas" xmlns:cx="http://schemas.microsoft.com/office/drawing/2014/chartex" xmlns:mc="http://schemas.openxmlformats.org/markup-compatibility/2006" xmlns:o="urn:schemas-microsoft-com:office:office" xmlns:r="http://schemas.openxmlformats.org/officeDocument/2006/relationships" xmlns:m="http://schemas.openxmlformats.org/officeDocument/2006/math" xmlns:v="urn:schemas-microsoft-com:vml" xmlns:wp14="http://schemas.microsoft.com/office/word/2010/wordprocessingDrawing" xmlns:wp="http://schemas.openxmlformats.org/drawingml/2006/wordprocessingDrawing" xmlns:w10="urn:schemas-microsoft-com:office:word" xmlns:w="http://schemas.openxmlformats.org/wordprocessingml/2006/main" xmlns:w14="http://schemas.microsoft.com/office/word/2010/wordml" xmlns:w15="http://schemas.microsoft.com/office/word/2012/wordml" xmlns:w16se="http://schemas.microsoft.com/office/word/2015/wordml/symex" xmlns:wpg="http://schemas.microsoft.com/office/word/2010/wordprocessingGroup" xmlns:wpi="http://schemas.microsoft.com/office/word/2010/wordprocessingInk" xmlns:wne="http://schemas.microsoft.com/office/word/2006/wordml" xmlns:wps="http://schemas.microsoft.com/office/word/2010/wordprocessingShape" mc:Ignorable="w14 w15 w16se wp14">
+<w:ftr xmlns:wpc="http://schemas.microsoft.com/office/word/2010/wordprocessingCanvas" xmlns:cx="http://schemas.microsoft.com/office/drawing/2014/chartex" xmlns:cx1="http://schemas.microsoft.com/office/drawing/2015/9/8/chartex" xmlns:cx2="http://schemas.microsoft.com/office/drawing/2015/10/21/chartex" xmlns:cx3="http://schemas.microsoft.com/office/drawing/2016/5/9/chartex" xmlns:cx4="http://schemas.microsoft.com/office/drawing/2016/5/10/chartex" xmlns:cx5="http://schemas.microsoft.com/office/drawing/2016/5/11/chartex" xmlns:cx6="http://schemas.microsoft.com/office/drawing/2016/5/12/chartex" xmlns:cx7="http://schemas.microsoft.com/office/drawing/2016/5/13/chartex" xmlns:cx8="http://schemas.microsoft.com/office/drawing/2016/5/14/chartex" xmlns:mc="http://schemas.openxmlformats.org/markup-compatibility/2006" xmlns:aink="http://schemas.microsoft.com/office/drawing/2016/ink" xmlns:am3d="http://schemas.microsoft.com/office/drawing/2017/model3d" xmlns:o="urn:schemas-microsoft-com:office:office" xmlns:oel="http://schemas.microsoft.com/office/2019/extlst" xmlns:r="http://schemas.openxmlformats.org/officeDocument/2006/relationships" xmlns:m="http://schemas.openxmlformats.org/officeDocument/2006/math" xmlns:v="urn:schemas-microsoft-com:vml" xmlns:wp14="http://schemas.microsoft.com/office/word/2010/wordprocessingDrawing" xmlns:wp="http://schemas.openxmlformats.org/drawingml/2006/wordprocessingDrawing" xmlns:w10="urn:schemas-microsoft-com:office:word" xmlns:w="http://schemas.openxmlformats.org/wordprocessingml/2006/main" xmlns:w14="http://schemas.microsoft.com/office/word/2010/wordml" xmlns:w15="http://schemas.microsoft.com/office/word/2012/wordml" xmlns:w16cex="http://schemas.microsoft.com/office/word/2018/wordml/cex" xmlns:w16cid="http://schemas.microsoft.com/office/word/2016/wordml/cid" xmlns:w16="http://schemas.microsoft.com/office/word/2018/wordml" xmlns:w16sdtdh="http://schemas.microsoft.com/office/word/2020/wordml/sdtdatahash" xmlns:w16se="http://schemas.microsoft.com/office/word/2015/wordml/symex" xmlns:wpg="http://schemas.microsoft.com/office/word/2010/wordprocessingGroup" xmlns:wpi="http://schemas.microsoft.com/office/word/2010/wordprocessingInk" xmlns:wne="http://schemas.microsoft.com/office/word/2006/wordml" xmlns:wps="http://schemas.microsoft.com/office/word/2010/wordprocessingShape" mc:Ignorable="w14 w15 w16se w16cid w16 w16cex w16sdtdh wp14">
   <w:sdt>
     <w:sdtPr>
       <w:id w:val="688344248"/>
@@ -10129,7 +10749,7 @@
 </file>
 
 <file path=word/footer6.xml><?xml version="1.0" encoding="utf-8"?>
-<w:ftr xmlns:wpc="http://schemas.microsoft.com/office/word/2010/wordprocessingCanvas" xmlns:cx="http://schemas.microsoft.com/office/drawing/2014/chartex" xmlns:mc="http://schemas.openxmlformats.org/markup-compatibility/2006" xmlns:o="urn:schemas-microsoft-com:office:office" xmlns:r="http://schemas.openxmlformats.org/officeDocument/2006/relationships" xmlns:m="http://schemas.openxmlformats.org/officeDocument/2006/math" xmlns:v="urn:schemas-microsoft-com:vml" xmlns:wp14="http://schemas.microsoft.com/office/word/2010/wordprocessingDrawing" xmlns:wp="http://schemas.openxmlformats.org/drawingml/2006/wordprocessingDrawing" xmlns:w10="urn:schemas-microsoft-com:office:word" xmlns:w="http://schemas.openxmlformats.org/wordprocessingml/2006/main" xmlns:w14="http://schemas.microsoft.com/office/word/2010/wordml" xmlns:w15="http://schemas.microsoft.com/office/word/2012/wordml" xmlns:w16se="http://schemas.microsoft.com/office/word/2015/wordml/symex" xmlns:wpg="http://schemas.microsoft.com/office/word/2010/wordprocessingGroup" xmlns:wpi="http://schemas.microsoft.com/office/word/2010/wordprocessingInk" xmlns:wne="http://schemas.microsoft.com/office/word/2006/wordml" xmlns:wps="http://schemas.microsoft.com/office/word/2010/wordprocessingShape" mc:Ignorable="w14 w15 w16se wp14">
+<w:ftr xmlns:wpc="http://schemas.microsoft.com/office/word/2010/wordprocessingCanvas" xmlns:cx="http://schemas.microsoft.com/office/drawing/2014/chartex" xmlns:cx1="http://schemas.microsoft.com/office/drawing/2015/9/8/chartex" xmlns:cx2="http://schemas.microsoft.com/office/drawing/2015/10/21/chartex" xmlns:cx3="http://schemas.microsoft.com/office/drawing/2016/5/9/chartex" xmlns:cx4="http://schemas.microsoft.com/office/drawing/2016/5/10/chartex" xmlns:cx5="http://schemas.microsoft.com/office/drawing/2016/5/11/chartex" xmlns:cx6="http://schemas.microsoft.com/office/drawing/2016/5/12/chartex" xmlns:cx7="http://schemas.microsoft.com/office/drawing/2016/5/13/chartex" xmlns:cx8="http://schemas.microsoft.com/office/drawing/2016/5/14/chartex" xmlns:mc="http://schemas.openxmlformats.org/markup-compatibility/2006" xmlns:aink="http://schemas.microsoft.com/office/drawing/2016/ink" xmlns:am3d="http://schemas.microsoft.com/office/drawing/2017/model3d" xmlns:o="urn:schemas-microsoft-com:office:office" xmlns:oel="http://schemas.microsoft.com/office/2019/extlst" xmlns:r="http://schemas.openxmlformats.org/officeDocument/2006/relationships" xmlns:m="http://schemas.openxmlformats.org/officeDocument/2006/math" xmlns:v="urn:schemas-microsoft-com:vml" xmlns:wp14="http://schemas.microsoft.com/office/word/2010/wordprocessingDrawing" xmlns:wp="http://schemas.openxmlformats.org/drawingml/2006/wordprocessingDrawing" xmlns:w10="urn:schemas-microsoft-com:office:word" xmlns:w="http://schemas.openxmlformats.org/wordprocessingml/2006/main" xmlns:w14="http://schemas.microsoft.com/office/word/2010/wordml" xmlns:w15="http://schemas.microsoft.com/office/word/2012/wordml" xmlns:w16cex="http://schemas.microsoft.com/office/word/2018/wordml/cex" xmlns:w16cid="http://schemas.microsoft.com/office/word/2016/wordml/cid" xmlns:w16="http://schemas.microsoft.com/office/word/2018/wordml" xmlns:w16sdtdh="http://schemas.microsoft.com/office/word/2020/wordml/sdtdatahash" xmlns:w16se="http://schemas.microsoft.com/office/word/2015/wordml/symex" xmlns:wpg="http://schemas.microsoft.com/office/word/2010/wordprocessingGroup" xmlns:wpi="http://schemas.microsoft.com/office/word/2010/wordprocessingInk" xmlns:wne="http://schemas.microsoft.com/office/word/2006/wordml" xmlns:wps="http://schemas.microsoft.com/office/word/2010/wordprocessingShape" mc:Ignorable="w14 w15 w16se w16cid w16 w16cex w16sdtdh wp14">
   <w:sdt>
     <w:sdtPr>
       <w:id w:val="-1233306020"/>
@@ -10255,7 +10875,7 @@
 </file>
 
 <file path=word/footnotes.xml><?xml version="1.0" encoding="utf-8"?>
-<w:footnotes xmlns:wpc="http://schemas.microsoft.com/office/word/2010/wordprocessingCanvas" xmlns:cx="http://schemas.microsoft.com/office/drawing/2014/chartex" xmlns:mc="http://schemas.openxmlformats.org/markup-compatibility/2006" xmlns:o="urn:schemas-microsoft-com:office:office" xmlns:r="http://schemas.openxmlformats.org/officeDocument/2006/relationships" xmlns:m="http://schemas.openxmlformats.org/officeDocument/2006/math" xmlns:v="urn:schemas-microsoft-com:vml" xmlns:wp14="http://schemas.microsoft.com/office/word/2010/wordprocessingDrawing" xmlns:wp="http://schemas.openxmlformats.org/drawingml/2006/wordprocessingDrawing" xmlns:w10="urn:schemas-microsoft-com:office:word" xmlns:w="http://schemas.openxmlformats.org/wordprocessingml/2006/main" xmlns:w14="http://schemas.microsoft.com/office/word/2010/wordml" xmlns:w15="http://schemas.microsoft.com/office/word/2012/wordml" xmlns:w16se="http://schemas.microsoft.com/office/word/2015/wordml/symex" xmlns:wpg="http://schemas.microsoft.com/office/word/2010/wordprocessingGroup" xmlns:wpi="http://schemas.microsoft.com/office/word/2010/wordprocessingInk" xmlns:wne="http://schemas.microsoft.com/office/word/2006/wordml" xmlns:wps="http://schemas.microsoft.com/office/word/2010/wordprocessingShape" mc:Ignorable="w14 w15 w16se wp14">
+<w:footnotes xmlns:wpc="http://schemas.microsoft.com/office/word/2010/wordprocessingCanvas" xmlns:cx="http://schemas.microsoft.com/office/drawing/2014/chartex" xmlns:cx1="http://schemas.microsoft.com/office/drawing/2015/9/8/chartex" xmlns:cx2="http://schemas.microsoft.com/office/drawing/2015/10/21/chartex" xmlns:cx3="http://schemas.microsoft.com/office/drawing/2016/5/9/chartex" xmlns:cx4="http://schemas.microsoft.com/office/drawing/2016/5/10/chartex" xmlns:cx5="http://schemas.microsoft.com/office/drawing/2016/5/11/chartex" xmlns:cx6="http://schemas.microsoft.com/office/drawing/2016/5/12/chartex" xmlns:cx7="http://schemas.microsoft.com/office/drawing/2016/5/13/chartex" xmlns:cx8="http://schemas.microsoft.com/office/drawing/2016/5/14/chartex" xmlns:mc="http://schemas.openxmlformats.org/markup-compatibility/2006" xmlns:aink="http://schemas.microsoft.com/office/drawing/2016/ink" xmlns:am3d="http://schemas.microsoft.com/office/drawing/2017/model3d" xmlns:o="urn:schemas-microsoft-com:office:office" xmlns:oel="http://schemas.microsoft.com/office/2019/extlst" xmlns:r="http://schemas.openxmlformats.org/officeDocument/2006/relationships" xmlns:m="http://schemas.openxmlformats.org/officeDocument/2006/math" xmlns:v="urn:schemas-microsoft-com:vml" xmlns:wp14="http://schemas.microsoft.com/office/word/2010/wordprocessingDrawing" xmlns:wp="http://schemas.openxmlformats.org/drawingml/2006/wordprocessingDrawing" xmlns:w10="urn:schemas-microsoft-com:office:word" xmlns:w="http://schemas.openxmlformats.org/wordprocessingml/2006/main" xmlns:w14="http://schemas.microsoft.com/office/word/2010/wordml" xmlns:w15="http://schemas.microsoft.com/office/word/2012/wordml" xmlns:w16cex="http://schemas.microsoft.com/office/word/2018/wordml/cex" xmlns:w16cid="http://schemas.microsoft.com/office/word/2016/wordml/cid" xmlns:w16="http://schemas.microsoft.com/office/word/2018/wordml" xmlns:w16sdtdh="http://schemas.microsoft.com/office/word/2020/wordml/sdtdatahash" xmlns:w16se="http://schemas.microsoft.com/office/word/2015/wordml/symex" xmlns:wpg="http://schemas.microsoft.com/office/word/2010/wordprocessingGroup" xmlns:wpi="http://schemas.microsoft.com/office/word/2010/wordprocessingInk" xmlns:wne="http://schemas.microsoft.com/office/word/2006/wordml" xmlns:wps="http://schemas.microsoft.com/office/word/2010/wordprocessingShape" mc:Ignorable="w14 w15 w16se w16cid w16 w16cex w16sdtdh wp14">
   <w:footnote w:type="separator" w:id="-1">
     <w:p>
       <w:pPr>
@@ -10280,7 +10900,7 @@
 </file>
 
 <file path=word/header1.xml><?xml version="1.0" encoding="utf-8"?>
-<w:hdr xmlns:wpc="http://schemas.microsoft.com/office/word/2010/wordprocessingCanvas" xmlns:cx="http://schemas.microsoft.com/office/drawing/2014/chartex" xmlns:mc="http://schemas.openxmlformats.org/markup-compatibility/2006" xmlns:o="urn:schemas-microsoft-com:office:office" xmlns:r="http://schemas.openxmlformats.org/officeDocument/2006/relationships" xmlns:m="http://schemas.openxmlformats.org/officeDocument/2006/math" xmlns:v="urn:schemas-microsoft-com:vml" xmlns:wp14="http://schemas.microsoft.com/office/word/2010/wordprocessingDrawing" xmlns:wp="http://schemas.openxmlformats.org/drawingml/2006/wordprocessingDrawing" xmlns:w10="urn:schemas-microsoft-com:office:word" xmlns:w="http://schemas.openxmlformats.org/wordprocessingml/2006/main" xmlns:w14="http://schemas.microsoft.com/office/word/2010/wordml" xmlns:w15="http://schemas.microsoft.com/office/word/2012/wordml" xmlns:w16se="http://schemas.microsoft.com/office/word/2015/wordml/symex" xmlns:wpg="http://schemas.microsoft.com/office/word/2010/wordprocessingGroup" xmlns:wpi="http://schemas.microsoft.com/office/word/2010/wordprocessingInk" xmlns:wne="http://schemas.microsoft.com/office/word/2006/wordml" xmlns:wps="http://schemas.microsoft.com/office/word/2010/wordprocessingShape" mc:Ignorable="w14 w15 w16se wp14">
+<w:hdr xmlns:wpc="http://schemas.microsoft.com/office/word/2010/wordprocessingCanvas" xmlns:cx="http://schemas.microsoft.com/office/drawing/2014/chartex" xmlns:cx1="http://schemas.microsoft.com/office/drawing/2015/9/8/chartex" xmlns:cx2="http://schemas.microsoft.com/office/drawing/2015/10/21/chartex" xmlns:cx3="http://schemas.microsoft.com/office/drawing/2016/5/9/chartex" xmlns:cx4="http://schemas.microsoft.com/office/drawing/2016/5/10/chartex" xmlns:cx5="http://schemas.microsoft.com/office/drawing/2016/5/11/chartex" xmlns:cx6="http://schemas.microsoft.com/office/drawing/2016/5/12/chartex" xmlns:cx7="http://schemas.microsoft.com/office/drawing/2016/5/13/chartex" xmlns:cx8="http://schemas.microsoft.com/office/drawing/2016/5/14/chartex" xmlns:mc="http://schemas.openxmlformats.org/markup-compatibility/2006" xmlns:aink="http://schemas.microsoft.com/office/drawing/2016/ink" xmlns:am3d="http://schemas.microsoft.com/office/drawing/2017/model3d" xmlns:o="urn:schemas-microsoft-com:office:office" xmlns:oel="http://schemas.microsoft.com/office/2019/extlst" xmlns:r="http://schemas.openxmlformats.org/officeDocument/2006/relationships" xmlns:m="http://schemas.openxmlformats.org/officeDocument/2006/math" xmlns:v="urn:schemas-microsoft-com:vml" xmlns:wp14="http://schemas.microsoft.com/office/word/2010/wordprocessingDrawing" xmlns:wp="http://schemas.openxmlformats.org/drawingml/2006/wordprocessingDrawing" xmlns:w10="urn:schemas-microsoft-com:office:word" xmlns:w="http://schemas.openxmlformats.org/wordprocessingml/2006/main" xmlns:w14="http://schemas.microsoft.com/office/word/2010/wordml" xmlns:w15="http://schemas.microsoft.com/office/word/2012/wordml" xmlns:w16cex="http://schemas.microsoft.com/office/word/2018/wordml/cex" xmlns:w16cid="http://schemas.microsoft.com/office/word/2016/wordml/cid" xmlns:w16="http://schemas.microsoft.com/office/word/2018/wordml" xmlns:w16sdtdh="http://schemas.microsoft.com/office/word/2020/wordml/sdtdatahash" xmlns:w16se="http://schemas.microsoft.com/office/word/2015/wordml/symex" xmlns:wpg="http://schemas.microsoft.com/office/word/2010/wordprocessingGroup" xmlns:wpi="http://schemas.microsoft.com/office/word/2010/wordprocessingInk" xmlns:wne="http://schemas.microsoft.com/office/word/2006/wordml" xmlns:wps="http://schemas.microsoft.com/office/word/2010/wordprocessingShape" mc:Ignorable="w14 w15 w16se w16cid w16 w16cex w16sdtdh wp14">
   <w:p>
     <w:pPr>
       <w:pStyle w:val="Header"/>
@@ -10292,7 +10912,7 @@
 </file>
 
 <file path=word/header2.xml><?xml version="1.0" encoding="utf-8"?>
-<w:hdr xmlns:wpc="http://schemas.microsoft.com/office/word/2010/wordprocessingCanvas" xmlns:cx="http://schemas.microsoft.com/office/drawing/2014/chartex" xmlns:mc="http://schemas.openxmlformats.org/markup-compatibility/2006" xmlns:o="urn:schemas-microsoft-com:office:office" xmlns:r="http://schemas.openxmlformats.org/officeDocument/2006/relationships" xmlns:m="http://schemas.openxmlformats.org/officeDocument/2006/math" xmlns:v="urn:schemas-microsoft-com:vml" xmlns:wp14="http://schemas.microsoft.com/office/word/2010/wordprocessingDrawing" xmlns:wp="http://schemas.openxmlformats.org/drawingml/2006/wordprocessingDrawing" xmlns:w10="urn:schemas-microsoft-com:office:word" xmlns:w="http://schemas.openxmlformats.org/wordprocessingml/2006/main" xmlns:w14="http://schemas.microsoft.com/office/word/2010/wordml" xmlns:w15="http://schemas.microsoft.com/office/word/2012/wordml" xmlns:w16se="http://schemas.microsoft.com/office/word/2015/wordml/symex" xmlns:wpg="http://schemas.microsoft.com/office/word/2010/wordprocessingGroup" xmlns:wpi="http://schemas.microsoft.com/office/word/2010/wordprocessingInk" xmlns:wne="http://schemas.microsoft.com/office/word/2006/wordml" xmlns:wps="http://schemas.microsoft.com/office/word/2010/wordprocessingShape" mc:Ignorable="w14 w15 w16se wp14">
+<w:hdr xmlns:wpc="http://schemas.microsoft.com/office/word/2010/wordprocessingCanvas" xmlns:cx="http://schemas.microsoft.com/office/drawing/2014/chartex" xmlns:cx1="http://schemas.microsoft.com/office/drawing/2015/9/8/chartex" xmlns:cx2="http://schemas.microsoft.com/office/drawing/2015/10/21/chartex" xmlns:cx3="http://schemas.microsoft.com/office/drawing/2016/5/9/chartex" xmlns:cx4="http://schemas.microsoft.com/office/drawing/2016/5/10/chartex" xmlns:cx5="http://schemas.microsoft.com/office/drawing/2016/5/11/chartex" xmlns:cx6="http://schemas.microsoft.com/office/drawing/2016/5/12/chartex" xmlns:cx7="http://schemas.microsoft.com/office/drawing/2016/5/13/chartex" xmlns:cx8="http://schemas.microsoft.com/office/drawing/2016/5/14/chartex" xmlns:mc="http://schemas.openxmlformats.org/markup-compatibility/2006" xmlns:aink="http://schemas.microsoft.com/office/drawing/2016/ink" xmlns:am3d="http://schemas.microsoft.com/office/drawing/2017/model3d" xmlns:o="urn:schemas-microsoft-com:office:office" xmlns:oel="http://schemas.microsoft.com/office/2019/extlst" xmlns:r="http://schemas.openxmlformats.org/officeDocument/2006/relationships" xmlns:m="http://schemas.openxmlformats.org/officeDocument/2006/math" xmlns:v="urn:schemas-microsoft-com:vml" xmlns:wp14="http://schemas.microsoft.com/office/word/2010/wordprocessingDrawing" xmlns:wp="http://schemas.openxmlformats.org/drawingml/2006/wordprocessingDrawing" xmlns:w10="urn:schemas-microsoft-com:office:word" xmlns:w="http://schemas.openxmlformats.org/wordprocessingml/2006/main" xmlns:w14="http://schemas.microsoft.com/office/word/2010/wordml" xmlns:w15="http://schemas.microsoft.com/office/word/2012/wordml" xmlns:w16cex="http://schemas.microsoft.com/office/word/2018/wordml/cex" xmlns:w16cid="http://schemas.microsoft.com/office/word/2016/wordml/cid" xmlns:w16="http://schemas.microsoft.com/office/word/2018/wordml" xmlns:w16sdtdh="http://schemas.microsoft.com/office/word/2020/wordml/sdtdatahash" xmlns:w16se="http://schemas.microsoft.com/office/word/2015/wordml/symex" xmlns:wpg="http://schemas.microsoft.com/office/word/2010/wordprocessingGroup" xmlns:wpi="http://schemas.microsoft.com/office/word/2010/wordprocessingInk" xmlns:wne="http://schemas.microsoft.com/office/word/2006/wordml" xmlns:wps="http://schemas.microsoft.com/office/word/2010/wordprocessingShape" mc:Ignorable="w14 w15 w16se w16cid w16 w16cex w16sdtdh wp14">
   <w:p>
     <w:pPr>
       <w:pStyle w:val="Header"/>
@@ -10317,7 +10937,7 @@
 </file>
 
 <file path=word/header3.xml><?xml version="1.0" encoding="utf-8"?>
-<w:hdr xmlns:wpc="http://schemas.microsoft.com/office/word/2010/wordprocessingCanvas" xmlns:cx="http://schemas.microsoft.com/office/drawing/2014/chartex" xmlns:mc="http://schemas.openxmlformats.org/markup-compatibility/2006" xmlns:o="urn:schemas-microsoft-com:office:office" xmlns:r="http://schemas.openxmlformats.org/officeDocument/2006/relationships" xmlns:m="http://schemas.openxmlformats.org/officeDocument/2006/math" xmlns:v="urn:schemas-microsoft-com:vml" xmlns:wp14="http://schemas.microsoft.com/office/word/2010/wordprocessingDrawing" xmlns:wp="http://schemas.openxmlformats.org/drawingml/2006/wordprocessingDrawing" xmlns:w10="urn:schemas-microsoft-com:office:word" xmlns:w="http://schemas.openxmlformats.org/wordprocessingml/2006/main" xmlns:w14="http://schemas.microsoft.com/office/word/2010/wordml" xmlns:w15="http://schemas.microsoft.com/office/word/2012/wordml" xmlns:w16se="http://schemas.microsoft.com/office/word/2015/wordml/symex" xmlns:wpg="http://schemas.microsoft.com/office/word/2010/wordprocessingGroup" xmlns:wpi="http://schemas.microsoft.com/office/word/2010/wordprocessingInk" xmlns:wne="http://schemas.microsoft.com/office/word/2006/wordml" xmlns:wps="http://schemas.microsoft.com/office/word/2010/wordprocessingShape" mc:Ignorable="w14 w15 w16se wp14">
+<w:hdr xmlns:wpc="http://schemas.microsoft.com/office/word/2010/wordprocessingCanvas" xmlns:cx="http://schemas.microsoft.com/office/drawing/2014/chartex" xmlns:cx1="http://schemas.microsoft.com/office/drawing/2015/9/8/chartex" xmlns:cx2="http://schemas.microsoft.com/office/drawing/2015/10/21/chartex" xmlns:cx3="http://schemas.microsoft.com/office/drawing/2016/5/9/chartex" xmlns:cx4="http://schemas.microsoft.com/office/drawing/2016/5/10/chartex" xmlns:cx5="http://schemas.microsoft.com/office/drawing/2016/5/11/chartex" xmlns:cx6="http://schemas.microsoft.com/office/drawing/2016/5/12/chartex" xmlns:cx7="http://schemas.microsoft.com/office/drawing/2016/5/13/chartex" xmlns:cx8="http://schemas.microsoft.com/office/drawing/2016/5/14/chartex" xmlns:mc="http://schemas.openxmlformats.org/markup-compatibility/2006" xmlns:aink="http://schemas.microsoft.com/office/drawing/2016/ink" xmlns:am3d="http://schemas.microsoft.com/office/drawing/2017/model3d" xmlns:o="urn:schemas-microsoft-com:office:office" xmlns:oel="http://schemas.microsoft.com/office/2019/extlst" xmlns:r="http://schemas.openxmlformats.org/officeDocument/2006/relationships" xmlns:m="http://schemas.openxmlformats.org/officeDocument/2006/math" xmlns:v="urn:schemas-microsoft-com:vml" xmlns:wp14="http://schemas.microsoft.com/office/word/2010/wordprocessingDrawing" xmlns:wp="http://schemas.openxmlformats.org/drawingml/2006/wordprocessingDrawing" xmlns:w10="urn:schemas-microsoft-com:office:word" xmlns:w="http://schemas.openxmlformats.org/wordprocessingml/2006/main" xmlns:w14="http://schemas.microsoft.com/office/word/2010/wordml" xmlns:w15="http://schemas.microsoft.com/office/word/2012/wordml" xmlns:w16cex="http://schemas.microsoft.com/office/word/2018/wordml/cex" xmlns:w16cid="http://schemas.microsoft.com/office/word/2016/wordml/cid" xmlns:w16="http://schemas.microsoft.com/office/word/2018/wordml" xmlns:w16sdtdh="http://schemas.microsoft.com/office/word/2020/wordml/sdtdatahash" xmlns:w16se="http://schemas.microsoft.com/office/word/2015/wordml/symex" xmlns:wpg="http://schemas.microsoft.com/office/word/2010/wordprocessingGroup" xmlns:wpi="http://schemas.microsoft.com/office/word/2010/wordprocessingInk" xmlns:wne="http://schemas.microsoft.com/office/word/2006/wordml" xmlns:wps="http://schemas.microsoft.com/office/word/2010/wordprocessingShape" mc:Ignorable="w14 w15 w16se w16cid w16 w16cex w16sdtdh wp14">
   <w:p>
     <w:pPr>
       <w:pStyle w:val="Header"/>
@@ -10329,7 +10949,7 @@
 </file>
 
 <file path=word/header4.xml><?xml version="1.0" encoding="utf-8"?>
-<w:hdr xmlns:wpc="http://schemas.microsoft.com/office/word/2010/wordprocessingCanvas" xmlns:cx="http://schemas.microsoft.com/office/drawing/2014/chartex" xmlns:mc="http://schemas.openxmlformats.org/markup-compatibility/2006" xmlns:o="urn:schemas-microsoft-com:office:office" xmlns:r="http://schemas.openxmlformats.org/officeDocument/2006/relationships" xmlns:m="http://schemas.openxmlformats.org/officeDocument/2006/math" xmlns:v="urn:schemas-microsoft-com:vml" xmlns:wp14="http://schemas.microsoft.com/office/word/2010/wordprocessingDrawing" xmlns:wp="http://schemas.openxmlformats.org/drawingml/2006/wordprocessingDrawing" xmlns:w10="urn:schemas-microsoft-com:office:word" xmlns:w="http://schemas.openxmlformats.org/wordprocessingml/2006/main" xmlns:w14="http://schemas.microsoft.com/office/word/2010/wordml" xmlns:w15="http://schemas.microsoft.com/office/word/2012/wordml" xmlns:w16se="http://schemas.microsoft.com/office/word/2015/wordml/symex" xmlns:wpg="http://schemas.microsoft.com/office/word/2010/wordprocessingGroup" xmlns:wpi="http://schemas.microsoft.com/office/word/2010/wordprocessingInk" xmlns:wne="http://schemas.microsoft.com/office/word/2006/wordml" xmlns:wps="http://schemas.microsoft.com/office/word/2010/wordprocessingShape" mc:Ignorable="w14 w15 w16se wp14">
+<w:hdr xmlns:wpc="http://schemas.microsoft.com/office/word/2010/wordprocessingCanvas" xmlns:cx="http://schemas.microsoft.com/office/drawing/2014/chartex" xmlns:cx1="http://schemas.microsoft.com/office/drawing/2015/9/8/chartex" xmlns:cx2="http://schemas.microsoft.com/office/drawing/2015/10/21/chartex" xmlns:cx3="http://schemas.microsoft.com/office/drawing/2016/5/9/chartex" xmlns:cx4="http://schemas.microsoft.com/office/drawing/2016/5/10/chartex" xmlns:cx5="http://schemas.microsoft.com/office/drawing/2016/5/11/chartex" xmlns:cx6="http://schemas.microsoft.com/office/drawing/2016/5/12/chartex" xmlns:cx7="http://schemas.microsoft.com/office/drawing/2016/5/13/chartex" xmlns:cx8="http://schemas.microsoft.com/office/drawing/2016/5/14/chartex" xmlns:mc="http://schemas.openxmlformats.org/markup-compatibility/2006" xmlns:aink="http://schemas.microsoft.com/office/drawing/2016/ink" xmlns:am3d="http://schemas.microsoft.com/office/drawing/2017/model3d" xmlns:o="urn:schemas-microsoft-com:office:office" xmlns:oel="http://schemas.microsoft.com/office/2019/extlst" xmlns:r="http://schemas.openxmlformats.org/officeDocument/2006/relationships" xmlns:m="http://schemas.openxmlformats.org/officeDocument/2006/math" xmlns:v="urn:schemas-microsoft-com:vml" xmlns:wp14="http://schemas.microsoft.com/office/word/2010/wordprocessingDrawing" xmlns:wp="http://schemas.openxmlformats.org/drawingml/2006/wordprocessingDrawing" xmlns:w10="urn:schemas-microsoft-com:office:word" xmlns:w="http://schemas.openxmlformats.org/wordprocessingml/2006/main" xmlns:w14="http://schemas.microsoft.com/office/word/2010/wordml" xmlns:w15="http://schemas.microsoft.com/office/word/2012/wordml" xmlns:w16cex="http://schemas.microsoft.com/office/word/2018/wordml/cex" xmlns:w16cid="http://schemas.microsoft.com/office/word/2016/wordml/cid" xmlns:w16="http://schemas.microsoft.com/office/word/2018/wordml" xmlns:w16sdtdh="http://schemas.microsoft.com/office/word/2020/wordml/sdtdatahash" xmlns:w16se="http://schemas.microsoft.com/office/word/2015/wordml/symex" xmlns:wpg="http://schemas.microsoft.com/office/word/2010/wordprocessingGroup" xmlns:wpi="http://schemas.microsoft.com/office/word/2010/wordprocessingInk" xmlns:wne="http://schemas.microsoft.com/office/word/2006/wordml" xmlns:wps="http://schemas.microsoft.com/office/word/2010/wordprocessingShape" mc:Ignorable="w14 w15 w16se w16cid w16 w16cex w16sdtdh wp14">
   <w:p>
     <w:pPr>
       <w:pStyle w:val="Header"/>
@@ -10341,7 +10961,7 @@
 </file>
 
 <file path=word/header5.xml><?xml version="1.0" encoding="utf-8"?>
-<w:hdr xmlns:wpc="http://schemas.microsoft.com/office/word/2010/wordprocessingCanvas" xmlns:cx="http://schemas.microsoft.com/office/drawing/2014/chartex" xmlns:mc="http://schemas.openxmlformats.org/markup-compatibility/2006" xmlns:o="urn:schemas-microsoft-com:office:office" xmlns:r="http://schemas.openxmlformats.org/officeDocument/2006/relationships" xmlns:m="http://schemas.openxmlformats.org/officeDocument/2006/math" xmlns:v="urn:schemas-microsoft-com:vml" xmlns:wp14="http://schemas.microsoft.com/office/word/2010/wordprocessingDrawing" xmlns:wp="http://schemas.openxmlformats.org/drawingml/2006/wordprocessingDrawing" xmlns:w10="urn:schemas-microsoft-com:office:word" xmlns:w="http://schemas.openxmlformats.org/wordprocessingml/2006/main" xmlns:w14="http://schemas.microsoft.com/office/word/2010/wordml" xmlns:w15="http://schemas.microsoft.com/office/word/2012/wordml" xmlns:w16se="http://schemas.microsoft.com/office/word/2015/wordml/symex" xmlns:wpg="http://schemas.microsoft.com/office/word/2010/wordprocessingGroup" xmlns:wpi="http://schemas.microsoft.com/office/word/2010/wordprocessingInk" xmlns:wne="http://schemas.microsoft.com/office/word/2006/wordml" xmlns:wps="http://schemas.microsoft.com/office/word/2010/wordprocessingShape" mc:Ignorable="w14 w15 w16se wp14">
+<w:hdr xmlns:wpc="http://schemas.microsoft.com/office/word/2010/wordprocessingCanvas" xmlns:cx="http://schemas.microsoft.com/office/drawing/2014/chartex" xmlns:cx1="http://schemas.microsoft.com/office/drawing/2015/9/8/chartex" xmlns:cx2="http://schemas.microsoft.com/office/drawing/2015/10/21/chartex" xmlns:cx3="http://schemas.microsoft.com/office/drawing/2016/5/9/chartex" xmlns:cx4="http://schemas.microsoft.com/office/drawing/2016/5/10/chartex" xmlns:cx5="http://schemas.microsoft.com/office/drawing/2016/5/11/chartex" xmlns:cx6="http://schemas.microsoft.com/office/drawing/2016/5/12/chartex" xmlns:cx7="http://schemas.microsoft.com/office/drawing/2016/5/13/chartex" xmlns:cx8="http://schemas.microsoft.com/office/drawing/2016/5/14/chartex" xmlns:mc="http://schemas.openxmlformats.org/markup-compatibility/2006" xmlns:aink="http://schemas.microsoft.com/office/drawing/2016/ink" xmlns:am3d="http://schemas.microsoft.com/office/drawing/2017/model3d" xmlns:o="urn:schemas-microsoft-com:office:office" xmlns:oel="http://schemas.microsoft.com/office/2019/extlst" xmlns:r="http://schemas.openxmlformats.org/officeDocument/2006/relationships" xmlns:m="http://schemas.openxmlformats.org/officeDocument/2006/math" xmlns:v="urn:schemas-microsoft-com:vml" xmlns:wp14="http://schemas.microsoft.com/office/word/2010/wordprocessingDrawing" xmlns:wp="http://schemas.openxmlformats.org/drawingml/2006/wordprocessingDrawing" xmlns:w10="urn:schemas-microsoft-com:office:word" xmlns:w="http://schemas.openxmlformats.org/wordprocessingml/2006/main" xmlns:w14="http://schemas.microsoft.com/office/word/2010/wordml" xmlns:w15="http://schemas.microsoft.com/office/word/2012/wordml" xmlns:w16cex="http://schemas.microsoft.com/office/word/2018/wordml/cex" xmlns:w16cid="http://schemas.microsoft.com/office/word/2016/wordml/cid" xmlns:w16="http://schemas.microsoft.com/office/word/2018/wordml" xmlns:w16sdtdh="http://schemas.microsoft.com/office/word/2020/wordml/sdtdatahash" xmlns:w16se="http://schemas.microsoft.com/office/word/2015/wordml/symex" xmlns:wpg="http://schemas.microsoft.com/office/word/2010/wordprocessingGroup" xmlns:wpi="http://schemas.microsoft.com/office/word/2010/wordprocessingInk" xmlns:wne="http://schemas.microsoft.com/office/word/2006/wordml" xmlns:wps="http://schemas.microsoft.com/office/word/2010/wordprocessingShape" mc:Ignorable="w14 w15 w16se w16cid w16 w16cex w16sdtdh wp14">
   <w:p>
     <w:pPr>
       <w:pStyle w:val="Header"/>
@@ -10361,7 +10981,7 @@
 </file>
 
 <file path=word/numbering.xml><?xml version="1.0" encoding="utf-8"?>
-<w:numbering xmlns:wpc="http://schemas.microsoft.com/office/word/2010/wordprocessingCanvas" xmlns:cx="http://schemas.microsoft.com/office/drawing/2014/chartex" xmlns:mc="http://schemas.openxmlformats.org/markup-compatibility/2006" xmlns:o="urn:schemas-microsoft-com:office:office" xmlns:r="http://schemas.openxmlformats.org/officeDocument/2006/relationships" xmlns:m="http://schemas.openxmlformats.org/officeDocument/2006/math" xmlns:v="urn:schemas-microsoft-com:vml" xmlns:wp14="http://schemas.microsoft.com/office/word/2010/wordprocessingDrawing" xmlns:wp="http://schemas.openxmlformats.org/drawingml/2006/wordprocessingDrawing" xmlns:w10="urn:schemas-microsoft-com:office:word" xmlns:w="http://schemas.openxmlformats.org/wordprocessingml/2006/main" xmlns:w14="http://schemas.microsoft.com/office/word/2010/wordml" xmlns:w15="http://schemas.microsoft.com/office/word/2012/wordml" xmlns:w16se="http://schemas.microsoft.com/office/word/2015/wordml/symex" xmlns:wpg="http://schemas.microsoft.com/office/word/2010/wordprocessingGroup" xmlns:wpi="http://schemas.microsoft.com/office/word/2010/wordprocessingInk" xmlns:wne="http://schemas.microsoft.com/office/word/2006/wordml" xmlns:wps="http://schemas.microsoft.com/office/word/2010/wordprocessingShape" mc:Ignorable="w14 w15 w16se wp14">
+<w:numbering xmlns:wpc="http://schemas.microsoft.com/office/word/2010/wordprocessingCanvas" xmlns:cx="http://schemas.microsoft.com/office/drawing/2014/chartex" xmlns:cx1="http://schemas.microsoft.com/office/drawing/2015/9/8/chartex" xmlns:cx2="http://schemas.microsoft.com/office/drawing/2015/10/21/chartex" xmlns:cx3="http://schemas.microsoft.com/office/drawing/2016/5/9/chartex" xmlns:cx4="http://schemas.microsoft.com/office/drawing/2016/5/10/chartex" xmlns:cx5="http://schemas.microsoft.com/office/drawing/2016/5/11/chartex" xmlns:cx6="http://schemas.microsoft.com/office/drawing/2016/5/12/chartex" xmlns:cx7="http://schemas.microsoft.com/office/drawing/2016/5/13/chartex" xmlns:cx8="http://schemas.microsoft.com/office/drawing/2016/5/14/chartex" xmlns:mc="http://schemas.openxmlformats.org/markup-compatibility/2006" xmlns:aink="http://schemas.microsoft.com/office/drawing/2016/ink" xmlns:am3d="http://schemas.microsoft.com/office/drawing/2017/model3d" xmlns:o="urn:schemas-microsoft-com:office:office" xmlns:oel="http://schemas.microsoft.com/office/2019/extlst" xmlns:r="http://schemas.openxmlformats.org/officeDocument/2006/relationships" xmlns:m="http://schemas.openxmlformats.org/officeDocument/2006/math" xmlns:v="urn:schemas-microsoft-com:vml" xmlns:wp14="http://schemas.microsoft.com/office/word/2010/wordprocessingDrawing" xmlns:wp="http://schemas.openxmlformats.org/drawingml/2006/wordprocessingDrawing" xmlns:w10="urn:schemas-microsoft-com:office:word" xmlns:w="http://schemas.openxmlformats.org/wordprocessingml/2006/main" xmlns:w14="http://schemas.microsoft.com/office/word/2010/wordml" xmlns:w15="http://schemas.microsoft.com/office/word/2012/wordml" xmlns:w16cex="http://schemas.microsoft.com/office/word/2018/wordml/cex" xmlns:w16cid="http://schemas.microsoft.com/office/word/2016/wordml/cid" xmlns:w16="http://schemas.microsoft.com/office/word/2018/wordml" xmlns:w16sdtdh="http://schemas.microsoft.com/office/word/2020/wordml/sdtdatahash" xmlns:w16se="http://schemas.microsoft.com/office/word/2015/wordml/symex" xmlns:wpg="http://schemas.microsoft.com/office/word/2010/wordprocessingGroup" xmlns:wpi="http://schemas.microsoft.com/office/word/2010/wordprocessingInk" xmlns:wne="http://schemas.microsoft.com/office/word/2006/wordml" xmlns:wps="http://schemas.microsoft.com/office/word/2010/wordprocessingShape" mc:Ignorable="w14 w15 w16se w16cid w16 w16cex w16sdtdh wp14">
   <w:abstractNum w:abstractNumId="0" w15:restartNumberingAfterBreak="0">
     <w:nsid w:val="2E384CC2"/>
     <w:multiLevelType w:val="hybridMultilevel"/>
@@ -10678,6 +11298,147 @@
     </w:lvl>
   </w:abstractNum>
   <w:abstractNum w:abstractNumId="3" w15:restartNumberingAfterBreak="0">
+    <w:nsid w:val="4C2D19DC"/>
+    <w:multiLevelType w:val="multilevel"/>
+    <w:tmpl w:val="8FA65550"/>
+    <w:lvl w:ilvl="0">
+      <w:start w:val="1"/>
+      <w:numFmt w:val="bullet"/>
+      <w:lvlText w:val=""/>
+      <w:lvlJc w:val="left"/>
+      <w:pPr>
+        <w:tabs>
+          <w:tab w:val="num" w:pos="720"/>
+        </w:tabs>
+        <w:ind w:left="720" w:hanging="360"/>
+      </w:pPr>
+      <w:rPr>
+        <w:rFonts w:ascii="Wingdings" w:hAnsi="Wingdings" w:hint="default"/>
+        <w:sz w:val="20"/>
+      </w:rPr>
+    </w:lvl>
+    <w:lvl w:ilvl="1">
+      <w:numFmt w:val="bullet"/>
+      <w:lvlText w:val="o"/>
+      <w:lvlJc w:val="left"/>
+      <w:pPr>
+        <w:tabs>
+          <w:tab w:val="num" w:pos="1440"/>
+        </w:tabs>
+        <w:ind w:left="1440" w:hanging="360"/>
+      </w:pPr>
+      <w:rPr>
+        <w:rFonts w:ascii="Courier New" w:hAnsi="Courier New" w:hint="default"/>
+        <w:sz w:val="20"/>
+      </w:rPr>
+    </w:lvl>
+    <w:lvl w:ilvl="2" w:tentative="1">
+      <w:numFmt w:val="bullet"/>
+      <w:lvlText w:val=""/>
+      <w:lvlJc w:val="left"/>
+      <w:pPr>
+        <w:tabs>
+          <w:tab w:val="num" w:pos="2160"/>
+        </w:tabs>
+        <w:ind w:left="2160" w:hanging="360"/>
+      </w:pPr>
+      <w:rPr>
+        <w:rFonts w:ascii="Wingdings" w:hAnsi="Wingdings" w:hint="default"/>
+        <w:sz w:val="20"/>
+      </w:rPr>
+    </w:lvl>
+    <w:lvl w:ilvl="3" w:tentative="1">
+      <w:numFmt w:val="bullet"/>
+      <w:lvlText w:val=""/>
+      <w:lvlJc w:val="left"/>
+      <w:pPr>
+        <w:tabs>
+          <w:tab w:val="num" w:pos="2880"/>
+        </w:tabs>
+        <w:ind w:left="2880" w:hanging="360"/>
+      </w:pPr>
+      <w:rPr>
+        <w:rFonts w:ascii="Wingdings" w:hAnsi="Wingdings" w:hint="default"/>
+        <w:sz w:val="20"/>
+      </w:rPr>
+    </w:lvl>
+    <w:lvl w:ilvl="4" w:tentative="1">
+      <w:numFmt w:val="bullet"/>
+      <w:lvlText w:val=""/>
+      <w:lvlJc w:val="left"/>
+      <w:pPr>
+        <w:tabs>
+          <w:tab w:val="num" w:pos="3600"/>
+        </w:tabs>
+        <w:ind w:left="3600" w:hanging="360"/>
+      </w:pPr>
+      <w:rPr>
+        <w:rFonts w:ascii="Wingdings" w:hAnsi="Wingdings" w:hint="default"/>
+        <w:sz w:val="20"/>
+      </w:rPr>
+    </w:lvl>
+    <w:lvl w:ilvl="5" w:tentative="1">
+      <w:numFmt w:val="bullet"/>
+      <w:lvlText w:val=""/>
+      <w:lvlJc w:val="left"/>
+      <w:pPr>
+        <w:tabs>
+          <w:tab w:val="num" w:pos="4320"/>
+        </w:tabs>
+        <w:ind w:left="4320" w:hanging="360"/>
+      </w:pPr>
+      <w:rPr>
+        <w:rFonts w:ascii="Wingdings" w:hAnsi="Wingdings" w:hint="default"/>
+        <w:sz w:val="20"/>
+      </w:rPr>
+    </w:lvl>
+    <w:lvl w:ilvl="6" w:tentative="1">
+      <w:numFmt w:val="bullet"/>
+      <w:lvlText w:val=""/>
+      <w:lvlJc w:val="left"/>
+      <w:pPr>
+        <w:tabs>
+          <w:tab w:val="num" w:pos="5040"/>
+        </w:tabs>
+        <w:ind w:left="5040" w:hanging="360"/>
+      </w:pPr>
+      <w:rPr>
+        <w:rFonts w:ascii="Wingdings" w:hAnsi="Wingdings" w:hint="default"/>
+        <w:sz w:val="20"/>
+      </w:rPr>
+    </w:lvl>
+    <w:lvl w:ilvl="7" w:tentative="1">
+      <w:numFmt w:val="bullet"/>
+      <w:lvlText w:val=""/>
+      <w:lvlJc w:val="left"/>
+      <w:pPr>
+        <w:tabs>
+          <w:tab w:val="num" w:pos="5760"/>
+        </w:tabs>
+        <w:ind w:left="5760" w:hanging="360"/>
+      </w:pPr>
+      <w:rPr>
+        <w:rFonts w:ascii="Wingdings" w:hAnsi="Wingdings" w:hint="default"/>
+        <w:sz w:val="20"/>
+      </w:rPr>
+    </w:lvl>
+    <w:lvl w:ilvl="8" w:tentative="1">
+      <w:numFmt w:val="bullet"/>
+      <w:lvlText w:val=""/>
+      <w:lvlJc w:val="left"/>
+      <w:pPr>
+        <w:tabs>
+          <w:tab w:val="num" w:pos="6480"/>
+        </w:tabs>
+        <w:ind w:left="6480" w:hanging="360"/>
+      </w:pPr>
+      <w:rPr>
+        <w:rFonts w:ascii="Wingdings" w:hAnsi="Wingdings" w:hint="default"/>
+        <w:sz w:val="20"/>
+      </w:rPr>
+    </w:lvl>
+  </w:abstractNum>
+  <w:abstractNum w:abstractNumId="4" w15:restartNumberingAfterBreak="0">
     <w:nsid w:val="59210F86"/>
     <w:multiLevelType w:val="hybridMultilevel"/>
     <w:tmpl w:val="9920D6D4"/>
@@ -10769,7 +11530,7 @@
       </w:pPr>
     </w:lvl>
   </w:abstractNum>
-  <w:abstractNum w:abstractNumId="4" w15:restartNumberingAfterBreak="0">
+  <w:abstractNum w:abstractNumId="5" w15:restartNumberingAfterBreak="0">
     <w:nsid w:val="63A877B5"/>
     <w:multiLevelType w:val="hybridMultilevel"/>
     <w:tmpl w:val="E5CC43B2"/>
@@ -10858,7 +11619,7 @@
       </w:pPr>
     </w:lvl>
   </w:abstractNum>
-  <w:abstractNum w:abstractNumId="5" w15:restartNumberingAfterBreak="0">
+  <w:abstractNum w:abstractNumId="6" w15:restartNumberingAfterBreak="0">
     <w:nsid w:val="6E3E1187"/>
     <w:multiLevelType w:val="hybridMultilevel"/>
     <w:tmpl w:val="99F2803C"/>
@@ -10971,29 +11732,124 @@
       </w:rPr>
     </w:lvl>
   </w:abstractNum>
-  <w:num w:numId="1">
+  <w:abstractNum w:abstractNumId="7" w15:restartNumberingAfterBreak="0">
+    <w:nsid w:val="76574198"/>
+    <w:multiLevelType w:val="hybridMultilevel"/>
+    <w:tmpl w:val="EF902B50"/>
+    <w:lvl w:ilvl="0" w:tplc="DD045EA6">
+      <w:start w:val="1"/>
+      <w:numFmt w:val="decimal"/>
+      <w:lvlText w:val="(%1)"/>
+      <w:lvlJc w:val="left"/>
+      <w:pPr>
+        <w:ind w:left="1440" w:hanging="360"/>
+      </w:pPr>
+      <w:rPr>
+        <w:rFonts w:hint="default"/>
+      </w:rPr>
+    </w:lvl>
+    <w:lvl w:ilvl="1" w:tplc="04090019" w:tentative="1">
+      <w:start w:val="1"/>
+      <w:numFmt w:val="lowerLetter"/>
+      <w:lvlText w:val="%2."/>
+      <w:lvlJc w:val="left"/>
+      <w:pPr>
+        <w:ind w:left="2160" w:hanging="360"/>
+      </w:pPr>
+    </w:lvl>
+    <w:lvl w:ilvl="2" w:tplc="0409001B" w:tentative="1">
+      <w:start w:val="1"/>
+      <w:numFmt w:val="lowerRoman"/>
+      <w:lvlText w:val="%3."/>
+      <w:lvlJc w:val="right"/>
+      <w:pPr>
+        <w:ind w:left="2880" w:hanging="180"/>
+      </w:pPr>
+    </w:lvl>
+    <w:lvl w:ilvl="3" w:tplc="0409000F" w:tentative="1">
+      <w:start w:val="1"/>
+      <w:numFmt w:val="decimal"/>
+      <w:lvlText w:val="%4."/>
+      <w:lvlJc w:val="left"/>
+      <w:pPr>
+        <w:ind w:left="3600" w:hanging="360"/>
+      </w:pPr>
+    </w:lvl>
+    <w:lvl w:ilvl="4" w:tplc="04090019" w:tentative="1">
+      <w:start w:val="1"/>
+      <w:numFmt w:val="lowerLetter"/>
+      <w:lvlText w:val="%5."/>
+      <w:lvlJc w:val="left"/>
+      <w:pPr>
+        <w:ind w:left="4320" w:hanging="360"/>
+      </w:pPr>
+    </w:lvl>
+    <w:lvl w:ilvl="5" w:tplc="0409001B" w:tentative="1">
+      <w:start w:val="1"/>
+      <w:numFmt w:val="lowerRoman"/>
+      <w:lvlText w:val="%6."/>
+      <w:lvlJc w:val="right"/>
+      <w:pPr>
+        <w:ind w:left="5040" w:hanging="180"/>
+      </w:pPr>
+    </w:lvl>
+    <w:lvl w:ilvl="6" w:tplc="0409000F" w:tentative="1">
+      <w:start w:val="1"/>
+      <w:numFmt w:val="decimal"/>
+      <w:lvlText w:val="%7."/>
+      <w:lvlJc w:val="left"/>
+      <w:pPr>
+        <w:ind w:left="5760" w:hanging="360"/>
+      </w:pPr>
+    </w:lvl>
+    <w:lvl w:ilvl="7" w:tplc="04090019" w:tentative="1">
+      <w:start w:val="1"/>
+      <w:numFmt w:val="lowerLetter"/>
+      <w:lvlText w:val="%8."/>
+      <w:lvlJc w:val="left"/>
+      <w:pPr>
+        <w:ind w:left="6480" w:hanging="360"/>
+      </w:pPr>
+    </w:lvl>
+    <w:lvl w:ilvl="8" w:tplc="0409001B" w:tentative="1">
+      <w:start w:val="1"/>
+      <w:numFmt w:val="lowerRoman"/>
+      <w:lvlText w:val="%9."/>
+      <w:lvlJc w:val="right"/>
+      <w:pPr>
+        <w:ind w:left="7200" w:hanging="180"/>
+      </w:pPr>
+    </w:lvl>
+  </w:abstractNum>
+  <w:num w:numId="1" w16cid:durableId="1704361514">
+    <w:abstractNumId w:val="5"/>
+  </w:num>
+  <w:num w:numId="2" w16cid:durableId="1522430941">
     <w:abstractNumId w:val="4"/>
   </w:num>
-  <w:num w:numId="2">
-    <w:abstractNumId w:val="3"/>
-  </w:num>
-  <w:num w:numId="3">
+  <w:num w:numId="3" w16cid:durableId="20670313">
     <w:abstractNumId w:val="2"/>
   </w:num>
-  <w:num w:numId="4">
+  <w:num w:numId="4" w16cid:durableId="2057270210">
     <w:abstractNumId w:val="0"/>
   </w:num>
-  <w:num w:numId="5">
+  <w:num w:numId="5" w16cid:durableId="679237991">
     <w:abstractNumId w:val="1"/>
   </w:num>
-  <w:num w:numId="6">
-    <w:abstractNumId w:val="5"/>
+  <w:num w:numId="6" w16cid:durableId="1897083813">
+    <w:abstractNumId w:val="6"/>
+  </w:num>
+  <w:num w:numId="7" w16cid:durableId="261451569">
+    <w:abstractNumId w:val="7"/>
+  </w:num>
+  <w:num w:numId="8" w16cid:durableId="1715959492">
+    <w:abstractNumId w:val="3"/>
   </w:num>
 </w:numbering>
 </file>
 
 <file path=word/styles.xml><?xml version="1.0" encoding="utf-8"?>
-<w:styles xmlns:mc="http://schemas.openxmlformats.org/markup-compatibility/2006" xmlns:r="http://schemas.openxmlformats.org/officeDocument/2006/relationships" xmlns:w="http://schemas.openxmlformats.org/wordprocessingml/2006/main" xmlns:w14="http://schemas.microsoft.com/office/word/2010/wordml" xmlns:w15="http://schemas.microsoft.com/office/word/2012/wordml" xmlns:w16se="http://schemas.microsoft.com/office/word/2015/wordml/symex" mc:Ignorable="w14 w15 w16se">
+<w:styles xmlns:mc="http://schemas.openxmlformats.org/markup-compatibility/2006" xmlns:r="http://schemas.openxmlformats.org/officeDocument/2006/relationships" xmlns:w="http://schemas.openxmlformats.org/wordprocessingml/2006/main" xmlns:w14="http://schemas.microsoft.com/office/word/2010/wordml" xmlns:w15="http://schemas.microsoft.com/office/word/2012/wordml" xmlns:w16cex="http://schemas.microsoft.com/office/word/2018/wordml/cex" xmlns:w16cid="http://schemas.microsoft.com/office/word/2016/wordml/cid" xmlns:w16="http://schemas.microsoft.com/office/word/2018/wordml" xmlns:w16sdtdh="http://schemas.microsoft.com/office/word/2020/wordml/sdtdatahash" xmlns:w16se="http://schemas.microsoft.com/office/word/2015/wordml/symex" mc:Ignorable="w14 w15 w16se w16cid w16 w16cex w16sdtdh">
   <w:docDefaults>
     <w:rPrDefault>
       <w:rPr>
@@ -11009,7 +11865,7 @@
       </w:pPr>
     </w:pPrDefault>
   </w:docDefaults>
-  <w:latentStyles w:defLockedState="0" w:defUIPriority="99" w:defSemiHidden="0" w:defUnhideWhenUsed="0" w:defQFormat="0" w:count="371">
+  <w:latentStyles w:defLockedState="0" w:defUIPriority="99" w:defSemiHidden="0" w:defUnhideWhenUsed="0" w:defQFormat="0" w:count="376">
     <w:lsdException w:name="Normal" w:uiPriority="0" w:qFormat="1"/>
     <w:lsdException w:name="heading 1" w:uiPriority="9" w:qFormat="1"/>
     <w:lsdException w:name="heading 2" w:semiHidden="1" w:uiPriority="9" w:unhideWhenUsed="1" w:qFormat="1"/>
@@ -11115,7 +11971,6 @@
     <w:lsdException w:name="HTML Sample" w:semiHidden="1" w:unhideWhenUsed="1"/>
     <w:lsdException w:name="HTML Typewriter" w:semiHidden="1" w:unhideWhenUsed="1"/>
     <w:lsdException w:name="HTML Variable" w:semiHidden="1" w:unhideWhenUsed="1"/>
-    <w:lsdException w:name="Normal Table" w:semiHidden="1" w:unhideWhenUsed="1"/>
     <w:lsdException w:name="annotation subject" w:semiHidden="1" w:unhideWhenUsed="1"/>
     <w:lsdException w:name="No List" w:semiHidden="1" w:unhideWhenUsed="1"/>
     <w:lsdException w:name="Outline List 1" w:semiHidden="1" w:unhideWhenUsed="1"/>
@@ -11158,11 +12013,8 @@
     <w:lsdException w:name="Table Contemporary" w:semiHidden="1" w:unhideWhenUsed="1"/>
     <w:lsdException w:name="Table Elegant" w:semiHidden="1" w:unhideWhenUsed="1"/>
     <w:lsdException w:name="Table Professional" w:semiHidden="1" w:unhideWhenUsed="1"/>
-    <w:lsdException w:name="Table Subtle 1" w:semiHidden="1" w:unhideWhenUsed="1"/>
     <w:lsdException w:name="Table Subtle 2" w:semiHidden="1" w:unhideWhenUsed="1"/>
     <w:lsdException w:name="Table Web 1" w:semiHidden="1" w:unhideWhenUsed="1"/>
-    <w:lsdException w:name="Table Web 2" w:semiHidden="1" w:unhideWhenUsed="1"/>
-    <w:lsdException w:name="Table Web 3" w:semiHidden="1" w:unhideWhenUsed="1"/>
     <w:lsdException w:name="Balloon Text" w:semiHidden="1" w:unhideWhenUsed="1"/>
     <w:lsdException w:name="Table Grid" w:uiPriority="39"/>
     <w:lsdException w:name="Table Theme" w:semiHidden="1" w:unhideWhenUsed="1"/>
@@ -11381,6 +12233,11 @@
     <w:lsdException w:name="List Table 5 Dark Accent 6" w:uiPriority="50"/>
     <w:lsdException w:name="List Table 6 Colorful Accent 6" w:uiPriority="51"/>
     <w:lsdException w:name="List Table 7 Colorful Accent 6" w:uiPriority="52"/>
+    <w:lsdException w:name="Mention" w:semiHidden="1" w:unhideWhenUsed="1"/>
+    <w:lsdException w:name="Smart Hyperlink" w:semiHidden="1" w:unhideWhenUsed="1"/>
+    <w:lsdException w:name="Hashtag" w:semiHidden="1" w:unhideWhenUsed="1"/>
+    <w:lsdException w:name="Unresolved Mention" w:semiHidden="1" w:unhideWhenUsed="1"/>
+    <w:lsdException w:name="Smart Link" w:semiHidden="1" w:unhideWhenUsed="1"/>
   </w:latentStyles>
   <w:style w:type="paragraph" w:default="1" w:styleId="Normal">
     <w:name w:val="Normal"/>
@@ -11593,6 +12450,18 @@
         <w:right w:w="0" w:type="dxa"/>
       </w:tblCellMar>
     </w:tblPr>
+  </w:style>
+  <w:style w:type="character" w:styleId="Hyperlink">
+    <w:name w:val="Hyperlink"/>
+    <w:basedOn w:val="DefaultParagraphFont"/>
+    <w:uiPriority w:val="99"/>
+    <w:semiHidden/>
+    <w:unhideWhenUsed/>
+    <w:rsid w:val="009A5F2E"/>
+    <w:rPr>
+      <w:color w:val="0000FF"/>
+      <w:u w:val="single"/>
+    </w:rPr>
   </w:style>
 </w:styles>
 </file>

</xml_diff>